<commit_message>
Change request zu Commoninterfaces gestellt, erste Implementierungen der Dummykomponenten, Statistics Modul als  Bibliothek erstellt, Dateinamen angepasst
</commit_message>
<xml_diff>
--- a/Change request.docx
+++ b/Change request.docx
@@ -27,7 +27,15 @@
     </w:p>
     <w:p>
       <w:r>
-        <w:t xml:space="preserve">Hier können substantielle Änderungswünsche/Anträge notiert werden. </w:t>
+        <w:t xml:space="preserve">Hier können </w:t>
+      </w:r>
+      <w:proofErr w:type="gramStart"/>
+      <w:r>
+        <w:t>substantielle</w:t>
+      </w:r>
+      <w:proofErr w:type="gramEnd"/>
+      <w:r>
+        <w:t xml:space="preserve"> Änderungswünsche/Anträge notiert werden. </w:t>
       </w:r>
     </w:p>
     <w:p>
@@ -154,7 +162,11 @@
             <w:cnfStyle w:val="001000000000" w:firstRow="0" w:lastRow="0" w:firstColumn="1" w:lastColumn="0" w:oddVBand="0" w:evenVBand="0" w:oddHBand="0" w:evenHBand="0" w:firstRowFirstColumn="0" w:firstRowLastColumn="0" w:lastRowFirstColumn="0" w:lastRowLastColumn="0"/>
             <w:tcW w:w="846" w:type="dxa"/>
           </w:tcPr>
-          <w:p/>
+          <w:p>
+            <w:r>
+              <w:t>18.11</w:t>
+            </w:r>
+          </w:p>
         </w:tc>
         <w:tc>
           <w:tcPr>
@@ -164,6 +176,54 @@
             <w:pPr>
               <w:cnfStyle w:val="000000000000" w:firstRow="0" w:lastRow="0" w:firstColumn="0" w:lastColumn="0" w:oddVBand="0" w:evenVBand="0" w:oddHBand="0" w:evenHBand="0" w:firstRowFirstColumn="0" w:firstRowLastColumn="0" w:lastRowFirstColumn="0" w:lastRowLastColumn="0"/>
             </w:pPr>
+            <w:proofErr w:type="spellStart"/>
+            <w:r>
+              <w:t>IMLAdapter</w:t>
+            </w:r>
+            <w:proofErr w:type="spellEnd"/>
+            <w:r>
+              <w:t xml:space="preserve"> Interface: </w:t>
+            </w:r>
+            <w:proofErr w:type="spellStart"/>
+            <w:r>
+              <w:rPr>
+                <w:rFonts w:ascii="Consolas" w:hAnsi="Consolas" w:cs="Consolas"/>
+                <w:color w:val="000000"/>
+                <w:sz w:val="19"/>
+                <w:szCs w:val="19"/>
+              </w:rPr>
+              <w:t>testModel</w:t>
+            </w:r>
+            <w:proofErr w:type="spellEnd"/>
+            <w:r>
+              <w:rPr>
+                <w:rFonts w:ascii="Consolas" w:hAnsi="Consolas" w:cs="Consolas"/>
+                <w:color w:val="000000"/>
+                <w:sz w:val="19"/>
+                <w:szCs w:val="19"/>
+              </w:rPr>
+              <w:t xml:space="preserve"> soll Data</w:t>
+            </w:r>
+            <w:proofErr w:type="spellStart"/>
+            <w:r>
+              <w:rPr>
+                <w:rFonts w:ascii="Consolas" w:hAnsi="Consolas" w:cs="Consolas"/>
+                <w:color w:val="000000"/>
+                <w:sz w:val="19"/>
+                <w:szCs w:val="19"/>
+              </w:rPr>
+              <w:t>Table</w:t>
+            </w:r>
+            <w:proofErr w:type="spellEnd"/>
+            <w:r>
+              <w:rPr>
+                <w:rFonts w:ascii="Consolas" w:hAnsi="Consolas" w:cs="Consolas"/>
+                <w:color w:val="000000"/>
+                <w:sz w:val="19"/>
+                <w:szCs w:val="19"/>
+              </w:rPr>
+              <w:t xml:space="preserve"> zurückgeben, damit GUI es anzeigen kann</w:t>
+            </w:r>
           </w:p>
         </w:tc>
         <w:tc>
@@ -174,6 +234,9 @@
             <w:pPr>
               <w:cnfStyle w:val="000000000000" w:firstRow="0" w:lastRow="0" w:firstColumn="0" w:lastColumn="0" w:oddVBand="0" w:evenVBand="0" w:oddHBand="0" w:evenHBand="0" w:firstRowFirstColumn="0" w:firstRowLastColumn="0" w:lastRowFirstColumn="0" w:lastRowLastColumn="0"/>
             </w:pPr>
+            <w:r>
+              <w:t>Paul</w:t>
+            </w:r>
           </w:p>
         </w:tc>
         <w:tc>
@@ -194,6 +257,9 @@
             <w:pPr>
               <w:cnfStyle w:val="000000000000" w:firstRow="0" w:lastRow="0" w:firstColumn="0" w:lastColumn="0" w:oddVBand="0" w:evenVBand="0" w:oddHBand="0" w:evenHBand="0" w:firstRowFirstColumn="0" w:firstRowLastColumn="0" w:lastRowFirstColumn="0" w:lastRowLastColumn="0"/>
             </w:pPr>
+            <w:r>
+              <w:t>1</w:t>
+            </w:r>
           </w:p>
         </w:tc>
         <w:tc>
@@ -213,7 +279,11 @@
             <w:cnfStyle w:val="001000000000" w:firstRow="0" w:lastRow="0" w:firstColumn="1" w:lastColumn="0" w:oddVBand="0" w:evenVBand="0" w:oddHBand="0" w:evenHBand="0" w:firstRowFirstColumn="0" w:firstRowLastColumn="0" w:lastRowFirstColumn="0" w:lastRowLastColumn="0"/>
             <w:tcW w:w="846" w:type="dxa"/>
           </w:tcPr>
-          <w:p/>
+          <w:p>
+            <w:r>
+              <w:t>18.11</w:t>
+            </w:r>
+          </w:p>
         </w:tc>
         <w:tc>
           <w:tcPr>
@@ -223,6 +293,34 @@
             <w:pPr>
               <w:cnfStyle w:val="000000000000" w:firstRow="0" w:lastRow="0" w:firstColumn="0" w:lastColumn="0" w:oddVBand="0" w:evenVBand="0" w:oddHBand="0" w:evenHBand="0" w:firstRowFirstColumn="0" w:firstRowLastColumn="0" w:lastRowFirstColumn="0" w:lastRowLastColumn="0"/>
             </w:pPr>
+            <w:proofErr w:type="spellStart"/>
+            <w:r>
+              <w:t>IDataManager</w:t>
+            </w:r>
+            <w:proofErr w:type="spellEnd"/>
+            <w:r>
+              <w:t xml:space="preserve"> Interface: </w:t>
+            </w:r>
+            <w:proofErr w:type="spellStart"/>
+            <w:r>
+              <w:rPr>
+                <w:rFonts w:ascii="Consolas" w:hAnsi="Consolas" w:cs="Consolas"/>
+                <w:color w:val="000000"/>
+                <w:sz w:val="19"/>
+                <w:szCs w:val="19"/>
+              </w:rPr>
+              <w:t>convertCSVtoDataTable</w:t>
+            </w:r>
+            <w:proofErr w:type="spellEnd"/>
+            <w:r>
+              <w:rPr>
+                <w:rFonts w:ascii="Consolas" w:hAnsi="Consolas" w:cs="Consolas"/>
+                <w:color w:val="000000"/>
+                <w:sz w:val="19"/>
+                <w:szCs w:val="19"/>
+              </w:rPr>
+              <w:t xml:space="preserve"> kann aus Interface entfernt werden</w:t>
+            </w:r>
           </w:p>
         </w:tc>
         <w:tc>
@@ -233,6 +331,9 @@
             <w:pPr>
               <w:cnfStyle w:val="000000000000" w:firstRow="0" w:lastRow="0" w:firstColumn="0" w:lastColumn="0" w:oddVBand="0" w:evenVBand="0" w:oddHBand="0" w:evenHBand="0" w:firstRowFirstColumn="0" w:firstRowLastColumn="0" w:lastRowFirstColumn="0" w:lastRowLastColumn="0"/>
             </w:pPr>
+            <w:r>
+              <w:t>Paul</w:t>
+            </w:r>
           </w:p>
         </w:tc>
         <w:tc>
@@ -253,6 +354,94 @@
             <w:pPr>
               <w:cnfStyle w:val="000000000000" w:firstRow="0" w:lastRow="0" w:firstColumn="0" w:lastColumn="0" w:oddVBand="0" w:evenVBand="0" w:oddHBand="0" w:evenHBand="0" w:firstRowFirstColumn="0" w:firstRowLastColumn="0" w:lastRowFirstColumn="0" w:lastRowLastColumn="0"/>
             </w:pPr>
+            <w:r>
+              <w:t>1</w:t>
+            </w:r>
+          </w:p>
+        </w:tc>
+        <w:tc>
+          <w:tcPr>
+            <w:tcW w:w="708" w:type="dxa"/>
+          </w:tcPr>
+          <w:p>
+            <w:pPr>
+              <w:cnfStyle w:val="000000000000" w:firstRow="0" w:lastRow="0" w:firstColumn="0" w:lastColumn="0" w:oddVBand="0" w:evenVBand="0" w:oddHBand="0" w:evenHBand="0" w:firstRowFirstColumn="0" w:firstRowLastColumn="0" w:lastRowFirstColumn="0" w:lastRowLastColumn="0"/>
+            </w:pPr>
+          </w:p>
+        </w:tc>
+      </w:tr>
+      <w:tr>
+        <w:tc>
+          <w:tcPr>
+            <w:cnfStyle w:val="001000000000" w:firstRow="0" w:lastRow="0" w:firstColumn="1" w:lastColumn="0" w:oddVBand="0" w:evenVBand="0" w:oddHBand="0" w:evenHBand="0" w:firstRowFirstColumn="0" w:firstRowLastColumn="0" w:lastRowFirstColumn="0" w:lastRowLastColumn="0"/>
+            <w:tcW w:w="846" w:type="dxa"/>
+          </w:tcPr>
+          <w:p>
+            <w:r>
+              <w:t>18.11</w:t>
+            </w:r>
+          </w:p>
+        </w:tc>
+        <w:tc>
+          <w:tcPr>
+            <w:tcW w:w="4819" w:type="dxa"/>
+          </w:tcPr>
+          <w:p>
+            <w:pPr>
+              <w:cnfStyle w:val="000000000000" w:firstRow="0" w:lastRow="0" w:firstColumn="0" w:lastColumn="0" w:oddVBand="0" w:evenVBand="0" w:oddHBand="0" w:evenHBand="0" w:firstRowFirstColumn="0" w:firstRowLastColumn="0" w:lastRowFirstColumn="0" w:lastRowLastColumn="0"/>
+            </w:pPr>
+            <w:proofErr w:type="spellStart"/>
+            <w:r>
+              <w:t>CommonInterfaces</w:t>
+            </w:r>
+            <w:proofErr w:type="spellEnd"/>
+            <w:r>
+              <w:t xml:space="preserve"> Class1.cs in </w:t>
+            </w:r>
+            <w:proofErr w:type="spellStart"/>
+            <w:r>
+              <w:t>CommonInterfaces.cs</w:t>
+            </w:r>
+            <w:proofErr w:type="spellEnd"/>
+            <w:r>
+              <w:t xml:space="preserve"> umbenennen</w:t>
+            </w:r>
+          </w:p>
+        </w:tc>
+        <w:tc>
+          <w:tcPr>
+            <w:tcW w:w="993" w:type="dxa"/>
+          </w:tcPr>
+          <w:p>
+            <w:pPr>
+              <w:cnfStyle w:val="000000000000" w:firstRow="0" w:lastRow="0" w:firstColumn="0" w:lastColumn="0" w:oddVBand="0" w:evenVBand="0" w:oddHBand="0" w:evenHBand="0" w:firstRowFirstColumn="0" w:firstRowLastColumn="0" w:lastRowFirstColumn="0" w:lastRowLastColumn="0"/>
+            </w:pPr>
+            <w:r>
+              <w:t>Paul</w:t>
+            </w:r>
+          </w:p>
+        </w:tc>
+        <w:tc>
+          <w:tcPr>
+            <w:tcW w:w="992" w:type="dxa"/>
+          </w:tcPr>
+          <w:p>
+            <w:pPr>
+              <w:cnfStyle w:val="000000000000" w:firstRow="0" w:lastRow="0" w:firstColumn="0" w:lastColumn="0" w:oddVBand="0" w:evenVBand="0" w:oddHBand="0" w:evenHBand="0" w:firstRowFirstColumn="0" w:firstRowLastColumn="0" w:lastRowFirstColumn="0" w:lastRowLastColumn="0"/>
+            </w:pPr>
+          </w:p>
+        </w:tc>
+        <w:tc>
+          <w:tcPr>
+            <w:tcW w:w="709" w:type="dxa"/>
+          </w:tcPr>
+          <w:p>
+            <w:pPr>
+              <w:cnfStyle w:val="000000000000" w:firstRow="0" w:lastRow="0" w:firstColumn="0" w:lastColumn="0" w:oddVBand="0" w:evenVBand="0" w:oddHBand="0" w:evenHBand="0" w:firstRowFirstColumn="0" w:firstRowLastColumn="0" w:lastRowFirstColumn="0" w:lastRowLastColumn="0"/>
+            </w:pPr>
+            <w:r>
+              <w:t>3</w:t>
+            </w:r>
           </w:p>
         </w:tc>
         <w:tc>

</xml_diff>

<commit_message>
Change Request zu Statistics Modul, DummyStatistics Implementierung erweitert
</commit_message>
<xml_diff>
--- a/Change request.docx
+++ b/Change request.docx
@@ -14,41 +14,17 @@
     <w:p/>
     <w:p>
       <w:r>
-        <w:t xml:space="preserve">Um Änderungen im Projekt leichter verwalten zu können, wurde ein Change Request System eingeführt. Die Change </w:t>
-      </w:r>
-      <w:proofErr w:type="spellStart"/>
-      <w:r>
-        <w:t>Requests</w:t>
-      </w:r>
-      <w:proofErr w:type="spellEnd"/>
-      <w:r>
-        <w:t xml:space="preserve"> werden gesammelt und in einem gemeinsamen Meeting beraten und ggf. umgesetzt.</w:t>
+        <w:t>Um Änderungen im Projekt leichter verwalten zu können, wurde ein Change Request System eingeführt. Die Change Requests werden gesammelt und in einem gemeinsamen Meeting beraten und ggf. umgesetzt.</w:t>
       </w:r>
     </w:p>
     <w:p>
       <w:r>
-        <w:t xml:space="preserve">Hier können </w:t>
-      </w:r>
-      <w:proofErr w:type="gramStart"/>
-      <w:r>
-        <w:t>substantielle</w:t>
-      </w:r>
-      <w:proofErr w:type="gramEnd"/>
-      <w:r>
-        <w:t xml:space="preserve"> Änderungswünsche/Anträge notiert werden. </w:t>
+        <w:t xml:space="preserve">Hier können substantielle Änderungswünsche/Anträge notiert werden. </w:t>
       </w:r>
     </w:p>
     <w:p>
       <w:r>
-        <w:t xml:space="preserve">Dies kann z.B. eine neue Methode für das </w:t>
-      </w:r>
-      <w:proofErr w:type="spellStart"/>
-      <w:r>
-        <w:t>Commoninterfaces</w:t>
-      </w:r>
-      <w:proofErr w:type="spellEnd"/>
-      <w:r>
-        <w:t xml:space="preserve"> sein, eine neue Funktionalität für das Projekt oder Änderungen an bestehenden Komponenten. </w:t>
+        <w:t xml:space="preserve">Dies kann z.B. eine neue Methode für das Commoninterfaces sein, eine neue Funktionalität für das Projekt oder Änderungen an bestehenden Komponenten. </w:t>
       </w:r>
     </w:p>
     <w:p/>
@@ -135,11 +111,9 @@
             <w:pPr>
               <w:cnfStyle w:val="100000000000" w:firstRow="1" w:lastRow="0" w:firstColumn="0" w:lastColumn="0" w:oddVBand="0" w:evenVBand="0" w:oddHBand="0" w:evenHBand="0" w:firstRowFirstColumn="0" w:firstRowLastColumn="0" w:lastRowFirstColumn="0" w:lastRowLastColumn="0"/>
             </w:pPr>
-            <w:proofErr w:type="spellStart"/>
             <w:r>
               <w:t>Prio</w:t>
             </w:r>
-            <w:proofErr w:type="spellEnd"/>
           </w:p>
         </w:tc>
         <w:tc>
@@ -176,15 +150,9 @@
             <w:pPr>
               <w:cnfStyle w:val="000000000000" w:firstRow="0" w:lastRow="0" w:firstColumn="0" w:lastColumn="0" w:oddVBand="0" w:evenVBand="0" w:oddHBand="0" w:evenHBand="0" w:firstRowFirstColumn="0" w:firstRowLastColumn="0" w:lastRowFirstColumn="0" w:lastRowLastColumn="0"/>
             </w:pPr>
-            <w:proofErr w:type="spellStart"/>
-            <w:r>
-              <w:t>IMLAdapter</w:t>
-            </w:r>
-            <w:proofErr w:type="spellEnd"/>
-            <w:r>
-              <w:t xml:space="preserve"> Interface: </w:t>
-            </w:r>
-            <w:proofErr w:type="spellStart"/>
+            <w:r>
+              <w:t xml:space="preserve">IMLAdapter Interface: </w:t>
+            </w:r>
             <w:r>
               <w:rPr>
                 <w:rFonts w:ascii="Consolas" w:hAnsi="Consolas" w:cs="Consolas"/>
@@ -192,9 +160,80 @@
                 <w:sz w:val="19"/>
                 <w:szCs w:val="19"/>
               </w:rPr>
-              <w:t>testModel</w:t>
-            </w:r>
-            <w:proofErr w:type="spellEnd"/>
+              <w:t>testModel soll DataTable zurückgeben, damit GUI es anzeigen kann</w:t>
+            </w:r>
+          </w:p>
+        </w:tc>
+        <w:tc>
+          <w:tcPr>
+            <w:tcW w:w="993" w:type="dxa"/>
+          </w:tcPr>
+          <w:p>
+            <w:pPr>
+              <w:cnfStyle w:val="000000000000" w:firstRow="0" w:lastRow="0" w:firstColumn="0" w:lastColumn="0" w:oddVBand="0" w:evenVBand="0" w:oddHBand="0" w:evenHBand="0" w:firstRowFirstColumn="0" w:firstRowLastColumn="0" w:lastRowFirstColumn="0" w:lastRowLastColumn="0"/>
+            </w:pPr>
+            <w:r>
+              <w:t>Paul</w:t>
+            </w:r>
+          </w:p>
+        </w:tc>
+        <w:tc>
+          <w:tcPr>
+            <w:tcW w:w="992" w:type="dxa"/>
+          </w:tcPr>
+          <w:p>
+            <w:pPr>
+              <w:cnfStyle w:val="000000000000" w:firstRow="0" w:lastRow="0" w:firstColumn="0" w:lastColumn="0" w:oddVBand="0" w:evenVBand="0" w:oddHBand="0" w:evenHBand="0" w:firstRowFirstColumn="0" w:firstRowLastColumn="0" w:lastRowFirstColumn="0" w:lastRowLastColumn="0"/>
+            </w:pPr>
+          </w:p>
+        </w:tc>
+        <w:tc>
+          <w:tcPr>
+            <w:tcW w:w="709" w:type="dxa"/>
+          </w:tcPr>
+          <w:p>
+            <w:pPr>
+              <w:cnfStyle w:val="000000000000" w:firstRow="0" w:lastRow="0" w:firstColumn="0" w:lastColumn="0" w:oddVBand="0" w:evenVBand="0" w:oddHBand="0" w:evenHBand="0" w:firstRowFirstColumn="0" w:firstRowLastColumn="0" w:lastRowFirstColumn="0" w:lastRowLastColumn="0"/>
+            </w:pPr>
+            <w:r>
+              <w:t>1</w:t>
+            </w:r>
+          </w:p>
+        </w:tc>
+        <w:tc>
+          <w:tcPr>
+            <w:tcW w:w="708" w:type="dxa"/>
+          </w:tcPr>
+          <w:p>
+            <w:pPr>
+              <w:cnfStyle w:val="000000000000" w:firstRow="0" w:lastRow="0" w:firstColumn="0" w:lastColumn="0" w:oddVBand="0" w:evenVBand="0" w:oddHBand="0" w:evenHBand="0" w:firstRowFirstColumn="0" w:firstRowLastColumn="0" w:lastRowFirstColumn="0" w:lastRowLastColumn="0"/>
+            </w:pPr>
+          </w:p>
+        </w:tc>
+      </w:tr>
+      <w:tr>
+        <w:tc>
+          <w:tcPr>
+            <w:cnfStyle w:val="001000000000" w:firstRow="0" w:lastRow="0" w:firstColumn="1" w:lastColumn="0" w:oddVBand="0" w:evenVBand="0" w:oddHBand="0" w:evenHBand="0" w:firstRowFirstColumn="0" w:firstRowLastColumn="0" w:lastRowFirstColumn="0" w:lastRowLastColumn="0"/>
+            <w:tcW w:w="846" w:type="dxa"/>
+          </w:tcPr>
+          <w:p>
+            <w:r>
+              <w:t>18.11</w:t>
+            </w:r>
+          </w:p>
+        </w:tc>
+        <w:tc>
+          <w:tcPr>
+            <w:tcW w:w="4819" w:type="dxa"/>
+          </w:tcPr>
+          <w:p>
+            <w:pPr>
+              <w:cnfStyle w:val="000000000000" w:firstRow="0" w:lastRow="0" w:firstColumn="0" w:lastColumn="0" w:oddVBand="0" w:evenVBand="0" w:oddHBand="0" w:evenHBand="0" w:firstRowFirstColumn="0" w:firstRowLastColumn="0" w:lastRowFirstColumn="0" w:lastRowLastColumn="0"/>
+            </w:pPr>
+            <w:r>
+              <w:t xml:space="preserve">IDataManager Interface: </w:t>
+            </w:r>
             <w:r>
               <w:rPr>
                 <w:rFonts w:ascii="Consolas" w:hAnsi="Consolas" w:cs="Consolas"/>
@@ -202,27 +241,7 @@
                 <w:sz w:val="19"/>
                 <w:szCs w:val="19"/>
               </w:rPr>
-              <w:t xml:space="preserve"> soll Data</w:t>
-            </w:r>
-            <w:proofErr w:type="spellStart"/>
-            <w:r>
-              <w:rPr>
-                <w:rFonts w:ascii="Consolas" w:hAnsi="Consolas" w:cs="Consolas"/>
-                <w:color w:val="000000"/>
-                <w:sz w:val="19"/>
-                <w:szCs w:val="19"/>
-              </w:rPr>
-              <w:t>Table</w:t>
-            </w:r>
-            <w:proofErr w:type="spellEnd"/>
-            <w:r>
-              <w:rPr>
-                <w:rFonts w:ascii="Consolas" w:hAnsi="Consolas" w:cs="Consolas"/>
-                <w:color w:val="000000"/>
-                <w:sz w:val="19"/>
-                <w:szCs w:val="19"/>
-              </w:rPr>
-              <w:t xml:space="preserve"> zurückgeben, damit GUI es anzeigen kann</w:t>
+              <w:t>convertCSVtoDataTable kann aus Interface entfernt werden</w:t>
             </w:r>
           </w:p>
         </w:tc>
@@ -293,33 +312,8 @@
             <w:pPr>
               <w:cnfStyle w:val="000000000000" w:firstRow="0" w:lastRow="0" w:firstColumn="0" w:lastColumn="0" w:oddVBand="0" w:evenVBand="0" w:oddHBand="0" w:evenHBand="0" w:firstRowFirstColumn="0" w:firstRowLastColumn="0" w:lastRowFirstColumn="0" w:lastRowLastColumn="0"/>
             </w:pPr>
-            <w:proofErr w:type="spellStart"/>
-            <w:r>
-              <w:t>IDataManager</w:t>
-            </w:r>
-            <w:proofErr w:type="spellEnd"/>
-            <w:r>
-              <w:t xml:space="preserve"> Interface: </w:t>
-            </w:r>
-            <w:proofErr w:type="spellStart"/>
-            <w:r>
-              <w:rPr>
-                <w:rFonts w:ascii="Consolas" w:hAnsi="Consolas" w:cs="Consolas"/>
-                <w:color w:val="000000"/>
-                <w:sz w:val="19"/>
-                <w:szCs w:val="19"/>
-              </w:rPr>
-              <w:t>convertCSVtoDataTable</w:t>
-            </w:r>
-            <w:proofErr w:type="spellEnd"/>
-            <w:r>
-              <w:rPr>
-                <w:rFonts w:ascii="Consolas" w:hAnsi="Consolas" w:cs="Consolas"/>
-                <w:color w:val="000000"/>
-                <w:sz w:val="19"/>
-                <w:szCs w:val="19"/>
-              </w:rPr>
-              <w:t xml:space="preserve"> kann aus Interface entfernt werden</w:t>
+            <w:r>
+              <w:t>CommonInterfaces Class1.cs in CommonInterfaces.cs umbenennen</w:t>
             </w:r>
           </w:p>
         </w:tc>
@@ -355,7 +349,7 @@
               <w:cnfStyle w:val="000000000000" w:firstRow="0" w:lastRow="0" w:firstColumn="0" w:lastColumn="0" w:oddVBand="0" w:evenVBand="0" w:oddHBand="0" w:evenHBand="0" w:firstRowFirstColumn="0" w:firstRowLastColumn="0" w:lastRowFirstColumn="0" w:lastRowLastColumn="0"/>
             </w:pPr>
             <w:r>
-              <w:t>1</w:t>
+              <w:t>3</w:t>
             </w:r>
           </w:p>
         </w:tc>
@@ -378,7 +372,7 @@
           </w:tcPr>
           <w:p>
             <w:r>
-              <w:t>18.11</w:t>
+              <w:t>19.11</w:t>
             </w:r>
           </w:p>
         </w:tc>
@@ -389,23 +383,115 @@
           <w:p>
             <w:pPr>
               <w:cnfStyle w:val="000000000000" w:firstRow="0" w:lastRow="0" w:firstColumn="0" w:lastColumn="0" w:oddVBand="0" w:evenVBand="0" w:oddHBand="0" w:evenHBand="0" w:firstRowFirstColumn="0" w:firstRowLastColumn="0" w:lastRowFirstColumn="0" w:lastRowLastColumn="0"/>
-            </w:pPr>
-            <w:proofErr w:type="spellStart"/>
-            <w:r>
-              <w:t>CommonInterfaces</w:t>
-            </w:r>
-            <w:proofErr w:type="spellEnd"/>
-            <w:r>
-              <w:t xml:space="preserve"> Class1.cs in </w:t>
-            </w:r>
-            <w:proofErr w:type="spellStart"/>
-            <w:r>
-              <w:t>CommonInterfaces.cs</w:t>
-            </w:r>
-            <w:proofErr w:type="spellEnd"/>
-            <w:r>
-              <w:t xml:space="preserve"> umbenennen</w:t>
-            </w:r>
+              <w:rPr>
+                <w:rFonts w:cstheme="minorHAnsi"/>
+              </w:rPr>
+            </w:pPr>
+            <w:r>
+              <w:rPr>
+                <w:rFonts w:cstheme="minorHAnsi"/>
+              </w:rPr>
+              <w:t>IStatistics Interface: CalculatecertainErrorDimensions entfernen;</w:t>
+            </w:r>
+          </w:p>
+          <w:p>
+            <w:pPr>
+              <w:cnfStyle w:val="000000000000" w:firstRow="0" w:lastRow="0" w:firstColumn="0" w:lastColumn="0" w:oddVBand="0" w:evenVBand="0" w:oddHBand="0" w:evenHBand="0" w:firstRowFirstColumn="0" w:firstRowLastColumn="0" w:lastRowFirstColumn="0" w:lastRowLastColumn="0"/>
+              <w:rPr>
+                <w:rFonts w:cstheme="minorHAnsi"/>
+              </w:rPr>
+            </w:pPr>
+            <w:r>
+              <w:rPr>
+                <w:rFonts w:cstheme="minorHAnsi"/>
+              </w:rPr>
+              <w:t>Rückgabewert confusionMatrix auf Dictionary ändern;</w:t>
+            </w:r>
+          </w:p>
+          <w:p>
+            <w:pPr>
+              <w:cnfStyle w:val="000000000000" w:firstRow="0" w:lastRow="0" w:firstColumn="0" w:lastColumn="0" w:oddVBand="0" w:evenVBand="0" w:oddHBand="0" w:evenHBand="0" w:firstRowFirstColumn="0" w:firstRowLastColumn="0" w:lastRowFirstColumn="0" w:lastRowLastColumn="0"/>
+              <w:rPr>
+                <w:rFonts w:asciiTheme="majorHAnsi" w:hAnsiTheme="majorHAnsi" w:cstheme="majorHAnsi"/>
+              </w:rPr>
+            </w:pPr>
+            <w:r>
+              <w:rPr>
+                <w:rFonts w:cstheme="minorHAnsi"/>
+              </w:rPr>
+              <w:t xml:space="preserve">Funktionen hinzufügen: </w:t>
+            </w:r>
+            <w:r>
+              <w:rPr>
+                <w:rFonts w:cstheme="minorHAnsi"/>
+              </w:rPr>
+              <w:t>sensitivity</w:t>
+            </w:r>
+            <w:r>
+              <w:rPr>
+                <w:rFonts w:cstheme="minorHAnsi"/>
+              </w:rPr>
+              <w:t xml:space="preserve">, </w:t>
+            </w:r>
+            <w:r>
+              <w:rPr>
+                <w:rFonts w:cstheme="minorHAnsi"/>
+              </w:rPr>
+              <w:t>specificity</w:t>
+            </w:r>
+            <w:r>
+              <w:rPr>
+                <w:rFonts w:cstheme="minorHAnsi"/>
+              </w:rPr>
+              <w:t xml:space="preserve">, </w:t>
+            </w:r>
+            <w:r>
+              <w:rPr>
+                <w:rFonts w:cstheme="minorHAnsi"/>
+              </w:rPr>
+              <w:t>precision</w:t>
+            </w:r>
+            <w:r>
+              <w:rPr>
+                <w:rFonts w:cstheme="minorHAnsi"/>
+              </w:rPr>
+              <w:t xml:space="preserve">, </w:t>
+            </w:r>
+            <w:r>
+              <w:rPr>
+                <w:rFonts w:cstheme="minorHAnsi"/>
+              </w:rPr>
+              <w:t>negativepredictivevalue</w:t>
+            </w:r>
+            <w:r>
+              <w:rPr>
+                <w:rFonts w:cstheme="minorHAnsi"/>
+              </w:rPr>
+              <w:t xml:space="preserve">, </w:t>
+            </w:r>
+            <w:r>
+              <w:rPr>
+                <w:rFonts w:cstheme="minorHAnsi"/>
+              </w:rPr>
+              <w:t>positivepredictivevalue</w:t>
+            </w:r>
+            <w:r>
+              <w:rPr>
+                <w:rFonts w:cstheme="minorHAnsi"/>
+              </w:rPr>
+              <w:t xml:space="preserve">, </w:t>
+            </w:r>
+            <w:hyperlink r:id="rId5" w:tooltip="F1 score" w:history="1">
+              <w:r>
+                <w:rPr>
+                  <w:rStyle w:val="Hyperlink"/>
+                  <w:rFonts w:cstheme="minorHAnsi"/>
+                  <w:color w:val="auto"/>
+                  <w:u w:val="none"/>
+                </w:rPr>
+                <w:t>F1score</w:t>
+              </w:r>
+            </w:hyperlink>
           </w:p>
         </w:tc>
         <w:tc>
@@ -440,8 +526,185 @@
               <w:cnfStyle w:val="000000000000" w:firstRow="0" w:lastRow="0" w:firstColumn="0" w:lastColumn="0" w:oddVBand="0" w:evenVBand="0" w:oddHBand="0" w:evenHBand="0" w:firstRowFirstColumn="0" w:firstRowLastColumn="0" w:lastRowFirstColumn="0" w:lastRowLastColumn="0"/>
             </w:pPr>
             <w:r>
-              <w:t>3</w:t>
-            </w:r>
+              <w:t>1</w:t>
+            </w:r>
+          </w:p>
+        </w:tc>
+        <w:tc>
+          <w:tcPr>
+            <w:tcW w:w="708" w:type="dxa"/>
+          </w:tcPr>
+          <w:p>
+            <w:pPr>
+              <w:cnfStyle w:val="000000000000" w:firstRow="0" w:lastRow="0" w:firstColumn="0" w:lastColumn="0" w:oddVBand="0" w:evenVBand="0" w:oddHBand="0" w:evenHBand="0" w:firstRowFirstColumn="0" w:firstRowLastColumn="0" w:lastRowFirstColumn="0" w:lastRowLastColumn="0"/>
+            </w:pPr>
+          </w:p>
+        </w:tc>
+      </w:tr>
+      <w:tr>
+        <w:tc>
+          <w:tcPr>
+            <w:cnfStyle w:val="001000000000" w:firstRow="0" w:lastRow="0" w:firstColumn="1" w:lastColumn="0" w:oddVBand="0" w:evenVBand="0" w:oddHBand="0" w:evenHBand="0" w:firstRowFirstColumn="0" w:firstRowLastColumn="0" w:lastRowFirstColumn="0" w:lastRowLastColumn="0"/>
+            <w:tcW w:w="846" w:type="dxa"/>
+          </w:tcPr>
+          <w:p/>
+        </w:tc>
+        <w:tc>
+          <w:tcPr>
+            <w:tcW w:w="4819" w:type="dxa"/>
+          </w:tcPr>
+          <w:p>
+            <w:pPr>
+              <w:cnfStyle w:val="000000000000" w:firstRow="0" w:lastRow="0" w:firstColumn="0" w:lastColumn="0" w:oddVBand="0" w:evenVBand="0" w:oddHBand="0" w:evenHBand="0" w:firstRowFirstColumn="0" w:firstRowLastColumn="0" w:lastRowFirstColumn="0" w:lastRowLastColumn="0"/>
+            </w:pPr>
+          </w:p>
+        </w:tc>
+        <w:tc>
+          <w:tcPr>
+            <w:tcW w:w="993" w:type="dxa"/>
+          </w:tcPr>
+          <w:p>
+            <w:pPr>
+              <w:cnfStyle w:val="000000000000" w:firstRow="0" w:lastRow="0" w:firstColumn="0" w:lastColumn="0" w:oddVBand="0" w:evenVBand="0" w:oddHBand="0" w:evenHBand="0" w:firstRowFirstColumn="0" w:firstRowLastColumn="0" w:lastRowFirstColumn="0" w:lastRowLastColumn="0"/>
+            </w:pPr>
+          </w:p>
+        </w:tc>
+        <w:tc>
+          <w:tcPr>
+            <w:tcW w:w="992" w:type="dxa"/>
+          </w:tcPr>
+          <w:p>
+            <w:pPr>
+              <w:cnfStyle w:val="000000000000" w:firstRow="0" w:lastRow="0" w:firstColumn="0" w:lastColumn="0" w:oddVBand="0" w:evenVBand="0" w:oddHBand="0" w:evenHBand="0" w:firstRowFirstColumn="0" w:firstRowLastColumn="0" w:lastRowFirstColumn="0" w:lastRowLastColumn="0"/>
+            </w:pPr>
+          </w:p>
+        </w:tc>
+        <w:tc>
+          <w:tcPr>
+            <w:tcW w:w="709" w:type="dxa"/>
+          </w:tcPr>
+          <w:p>
+            <w:pPr>
+              <w:cnfStyle w:val="000000000000" w:firstRow="0" w:lastRow="0" w:firstColumn="0" w:lastColumn="0" w:oddVBand="0" w:evenVBand="0" w:oddHBand="0" w:evenHBand="0" w:firstRowFirstColumn="0" w:firstRowLastColumn="0" w:lastRowFirstColumn="0" w:lastRowLastColumn="0"/>
+            </w:pPr>
+          </w:p>
+        </w:tc>
+        <w:tc>
+          <w:tcPr>
+            <w:tcW w:w="708" w:type="dxa"/>
+          </w:tcPr>
+          <w:p>
+            <w:pPr>
+              <w:cnfStyle w:val="000000000000" w:firstRow="0" w:lastRow="0" w:firstColumn="0" w:lastColumn="0" w:oddVBand="0" w:evenVBand="0" w:oddHBand="0" w:evenHBand="0" w:firstRowFirstColumn="0" w:firstRowLastColumn="0" w:lastRowFirstColumn="0" w:lastRowLastColumn="0"/>
+            </w:pPr>
+          </w:p>
+        </w:tc>
+      </w:tr>
+      <w:tr>
+        <w:tc>
+          <w:tcPr>
+            <w:cnfStyle w:val="001000000000" w:firstRow="0" w:lastRow="0" w:firstColumn="1" w:lastColumn="0" w:oddVBand="0" w:evenVBand="0" w:oddHBand="0" w:evenHBand="0" w:firstRowFirstColumn="0" w:firstRowLastColumn="0" w:lastRowFirstColumn="0" w:lastRowLastColumn="0"/>
+            <w:tcW w:w="846" w:type="dxa"/>
+          </w:tcPr>
+          <w:p/>
+        </w:tc>
+        <w:tc>
+          <w:tcPr>
+            <w:tcW w:w="4819" w:type="dxa"/>
+          </w:tcPr>
+          <w:p>
+            <w:pPr>
+              <w:cnfStyle w:val="000000000000" w:firstRow="0" w:lastRow="0" w:firstColumn="0" w:lastColumn="0" w:oddVBand="0" w:evenVBand="0" w:oddHBand="0" w:evenHBand="0" w:firstRowFirstColumn="0" w:firstRowLastColumn="0" w:lastRowFirstColumn="0" w:lastRowLastColumn="0"/>
+            </w:pPr>
+          </w:p>
+        </w:tc>
+        <w:tc>
+          <w:tcPr>
+            <w:tcW w:w="993" w:type="dxa"/>
+          </w:tcPr>
+          <w:p>
+            <w:pPr>
+              <w:cnfStyle w:val="000000000000" w:firstRow="0" w:lastRow="0" w:firstColumn="0" w:lastColumn="0" w:oddVBand="0" w:evenVBand="0" w:oddHBand="0" w:evenHBand="0" w:firstRowFirstColumn="0" w:firstRowLastColumn="0" w:lastRowFirstColumn="0" w:lastRowLastColumn="0"/>
+            </w:pPr>
+          </w:p>
+        </w:tc>
+        <w:tc>
+          <w:tcPr>
+            <w:tcW w:w="992" w:type="dxa"/>
+          </w:tcPr>
+          <w:p>
+            <w:pPr>
+              <w:cnfStyle w:val="000000000000" w:firstRow="0" w:lastRow="0" w:firstColumn="0" w:lastColumn="0" w:oddVBand="0" w:evenVBand="0" w:oddHBand="0" w:evenHBand="0" w:firstRowFirstColumn="0" w:firstRowLastColumn="0" w:lastRowFirstColumn="0" w:lastRowLastColumn="0"/>
+            </w:pPr>
+          </w:p>
+        </w:tc>
+        <w:tc>
+          <w:tcPr>
+            <w:tcW w:w="709" w:type="dxa"/>
+          </w:tcPr>
+          <w:p>
+            <w:pPr>
+              <w:cnfStyle w:val="000000000000" w:firstRow="0" w:lastRow="0" w:firstColumn="0" w:lastColumn="0" w:oddVBand="0" w:evenVBand="0" w:oddHBand="0" w:evenHBand="0" w:firstRowFirstColumn="0" w:firstRowLastColumn="0" w:lastRowFirstColumn="0" w:lastRowLastColumn="0"/>
+            </w:pPr>
+          </w:p>
+        </w:tc>
+        <w:tc>
+          <w:tcPr>
+            <w:tcW w:w="708" w:type="dxa"/>
+          </w:tcPr>
+          <w:p>
+            <w:pPr>
+              <w:cnfStyle w:val="000000000000" w:firstRow="0" w:lastRow="0" w:firstColumn="0" w:lastColumn="0" w:oddVBand="0" w:evenVBand="0" w:oddHBand="0" w:evenHBand="0" w:firstRowFirstColumn="0" w:firstRowLastColumn="0" w:lastRowFirstColumn="0" w:lastRowLastColumn="0"/>
+            </w:pPr>
+          </w:p>
+        </w:tc>
+      </w:tr>
+      <w:tr>
+        <w:tc>
+          <w:tcPr>
+            <w:cnfStyle w:val="001000000000" w:firstRow="0" w:lastRow="0" w:firstColumn="1" w:lastColumn="0" w:oddVBand="0" w:evenVBand="0" w:oddHBand="0" w:evenHBand="0" w:firstRowFirstColumn="0" w:firstRowLastColumn="0" w:lastRowFirstColumn="0" w:lastRowLastColumn="0"/>
+            <w:tcW w:w="846" w:type="dxa"/>
+          </w:tcPr>
+          <w:p/>
+        </w:tc>
+        <w:tc>
+          <w:tcPr>
+            <w:tcW w:w="4819" w:type="dxa"/>
+          </w:tcPr>
+          <w:p>
+            <w:pPr>
+              <w:cnfStyle w:val="000000000000" w:firstRow="0" w:lastRow="0" w:firstColumn="0" w:lastColumn="0" w:oddVBand="0" w:evenVBand="0" w:oddHBand="0" w:evenHBand="0" w:firstRowFirstColumn="0" w:firstRowLastColumn="0" w:lastRowFirstColumn="0" w:lastRowLastColumn="0"/>
+            </w:pPr>
+          </w:p>
+        </w:tc>
+        <w:tc>
+          <w:tcPr>
+            <w:tcW w:w="993" w:type="dxa"/>
+          </w:tcPr>
+          <w:p>
+            <w:pPr>
+              <w:cnfStyle w:val="000000000000" w:firstRow="0" w:lastRow="0" w:firstColumn="0" w:lastColumn="0" w:oddVBand="0" w:evenVBand="0" w:oddHBand="0" w:evenHBand="0" w:firstRowFirstColumn="0" w:firstRowLastColumn="0" w:lastRowFirstColumn="0" w:lastRowLastColumn="0"/>
+            </w:pPr>
+          </w:p>
+        </w:tc>
+        <w:tc>
+          <w:tcPr>
+            <w:tcW w:w="992" w:type="dxa"/>
+          </w:tcPr>
+          <w:p>
+            <w:pPr>
+              <w:cnfStyle w:val="000000000000" w:firstRow="0" w:lastRow="0" w:firstColumn="0" w:lastColumn="0" w:oddVBand="0" w:evenVBand="0" w:oddHBand="0" w:evenHBand="0" w:firstRowFirstColumn="0" w:firstRowLastColumn="0" w:lastRowFirstColumn="0" w:lastRowLastColumn="0"/>
+            </w:pPr>
+          </w:p>
+        </w:tc>
+        <w:tc>
+          <w:tcPr>
+            <w:tcW w:w="709" w:type="dxa"/>
+          </w:tcPr>
+          <w:p>
+            <w:pPr>
+              <w:cnfStyle w:val="000000000000" w:firstRow="0" w:lastRow="0" w:firstColumn="0" w:lastColumn="0" w:oddVBand="0" w:evenVBand="0" w:oddHBand="0" w:evenHBand="0" w:firstRowFirstColumn="0" w:firstRowLastColumn="0" w:lastRowFirstColumn="0" w:lastRowLastColumn="0"/>
+            </w:pPr>
           </w:p>
         </w:tc>
         <w:tc>
@@ -1003,6 +1266,18 @@
       </w:rPr>
     </w:tblStylePr>
   </w:style>
+  <w:style w:type="character" w:styleId="Hyperlink">
+    <w:name w:val="Hyperlink"/>
+    <w:basedOn w:val="Absatz-Standardschriftart"/>
+    <w:uiPriority w:val="99"/>
+    <w:semiHidden/>
+    <w:unhideWhenUsed/>
+    <w:rsid w:val="00781B00"/>
+    <w:rPr>
+      <w:color w:val="0000FF"/>
+      <w:u w:val="single"/>
+    </w:rPr>
+  </w:style>
 </w:styles>
 </file>
 

</xml_diff>

<commit_message>
Change Request Dokument aktualisiert
</commit_message>
<xml_diff>
--- a/Change request.docx
+++ b/Change request.docx
@@ -52,6 +52,7 @@
       <w:tr>
         <w:trPr>
           <w:cnfStyle w:val="100000000000" w:firstRow="1" w:lastRow="0" w:firstColumn="0" w:lastColumn="0" w:oddVBand="0" w:evenVBand="0" w:oddHBand="0" w:evenHBand="0" w:firstRowFirstColumn="0" w:firstRowLastColumn="0" w:lastRowFirstColumn="0" w:lastRowLastColumn="0"/>
+          <w:trHeight w:val="547"/>
         </w:trPr>
         <w:tc>
           <w:tcPr>
@@ -185,6 +186,9 @@
             <w:pPr>
               <w:cnfStyle w:val="000000000000" w:firstRow="0" w:lastRow="0" w:firstColumn="0" w:lastColumn="0" w:oddVBand="0" w:evenVBand="0" w:oddHBand="0" w:evenHBand="0" w:firstRowFirstColumn="0" w:firstRowLastColumn="0" w:lastRowFirstColumn="0" w:lastRowLastColumn="0"/>
             </w:pPr>
+            <w:r>
+              <w:t>19.11</w:t>
+            </w:r>
           </w:p>
         </w:tc>
         <w:tc>
@@ -208,6 +212,9 @@
             <w:pPr>
               <w:cnfStyle w:val="000000000000" w:firstRow="0" w:lastRow="0" w:firstColumn="0" w:lastColumn="0" w:oddVBand="0" w:evenVBand="0" w:oddHBand="0" w:evenHBand="0" w:firstRowFirstColumn="0" w:firstRowLastColumn="0" w:lastRowFirstColumn="0" w:lastRowLastColumn="0"/>
             </w:pPr>
+            <w:r>
+              <w:t>i.O.</w:t>
+            </w:r>
           </w:p>
         </w:tc>
       </w:tr>
@@ -266,6 +273,9 @@
             <w:pPr>
               <w:cnfStyle w:val="000000000000" w:firstRow="0" w:lastRow="0" w:firstColumn="0" w:lastColumn="0" w:oddVBand="0" w:evenVBand="0" w:oddHBand="0" w:evenHBand="0" w:firstRowFirstColumn="0" w:firstRowLastColumn="0" w:lastRowFirstColumn="0" w:lastRowLastColumn="0"/>
             </w:pPr>
+            <w:r>
+              <w:t>19.11</w:t>
+            </w:r>
           </w:p>
         </w:tc>
         <w:tc>
@@ -289,6 +299,9 @@
             <w:pPr>
               <w:cnfStyle w:val="000000000000" w:firstRow="0" w:lastRow="0" w:firstColumn="0" w:lastColumn="0" w:oddVBand="0" w:evenVBand="0" w:oddHBand="0" w:evenHBand="0" w:firstRowFirstColumn="0" w:firstRowLastColumn="0" w:lastRowFirstColumn="0" w:lastRowLastColumn="0"/>
             </w:pPr>
+            <w:r>
+              <w:t>i.O.</w:t>
+            </w:r>
           </w:p>
         </w:tc>
       </w:tr>
@@ -311,8 +324,14 @@
           <w:p>
             <w:pPr>
               <w:cnfStyle w:val="000000000000" w:firstRow="0" w:lastRow="0" w:firstColumn="0" w:lastColumn="0" w:oddVBand="0" w:evenVBand="0" w:oddHBand="0" w:evenHBand="0" w:firstRowFirstColumn="0" w:firstRowLastColumn="0" w:lastRowFirstColumn="0" w:lastRowLastColumn="0"/>
-            </w:pPr>
-            <w:r>
+              <w:rPr>
+                <w:lang w:val="en-US"/>
+              </w:rPr>
+            </w:pPr>
+            <w:r>
+              <w:rPr>
+                <w:lang w:val="en-US"/>
+              </w:rPr>
               <w:t>CommonInterfaces Class1.cs in CommonInterfaces.cs umbenennen</w:t>
             </w:r>
           </w:p>
@@ -338,6 +357,9 @@
             <w:pPr>
               <w:cnfStyle w:val="000000000000" w:firstRow="0" w:lastRow="0" w:firstColumn="0" w:lastColumn="0" w:oddVBand="0" w:evenVBand="0" w:oddHBand="0" w:evenHBand="0" w:firstRowFirstColumn="0" w:firstRowLastColumn="0" w:lastRowFirstColumn="0" w:lastRowLastColumn="0"/>
             </w:pPr>
+            <w:r>
+              <w:t>19.11</w:t>
+            </w:r>
           </w:p>
         </w:tc>
         <w:tc>
@@ -361,6 +383,9 @@
             <w:pPr>
               <w:cnfStyle w:val="000000000000" w:firstRow="0" w:lastRow="0" w:firstColumn="0" w:lastColumn="0" w:oddVBand="0" w:evenVBand="0" w:oddHBand="0" w:evenHBand="0" w:firstRowFirstColumn="0" w:firstRowLastColumn="0" w:lastRowFirstColumn="0" w:lastRowLastColumn="0"/>
             </w:pPr>
+            <w:r>
+              <w:t>i.O.</w:t>
+            </w:r>
           </w:p>
         </w:tc>
       </w:tr>
@@ -385,11 +410,13 @@
               <w:cnfStyle w:val="000000000000" w:firstRow="0" w:lastRow="0" w:firstColumn="0" w:lastColumn="0" w:oddVBand="0" w:evenVBand="0" w:oddHBand="0" w:evenHBand="0" w:firstRowFirstColumn="0" w:firstRowLastColumn="0" w:lastRowFirstColumn="0" w:lastRowLastColumn="0"/>
               <w:rPr>
                 <w:rFonts w:cstheme="minorHAnsi"/>
+                <w:lang w:val="en-US"/>
               </w:rPr>
             </w:pPr>
             <w:r>
               <w:rPr>
                 <w:rFonts w:cstheme="minorHAnsi"/>
+                <w:lang w:val="en-US"/>
               </w:rPr>
               <w:t>IStatistics Interface: CalculatecertainErrorDimensions entfernen;</w:t>
             </w:r>
@@ -399,11 +426,13 @@
               <w:cnfStyle w:val="000000000000" w:firstRow="0" w:lastRow="0" w:firstColumn="0" w:lastColumn="0" w:oddVBand="0" w:evenVBand="0" w:oddHBand="0" w:evenHBand="0" w:firstRowFirstColumn="0" w:firstRowLastColumn="0" w:lastRowFirstColumn="0" w:lastRowLastColumn="0"/>
               <w:rPr>
                 <w:rFonts w:cstheme="minorHAnsi"/>
+                <w:lang w:val="en-US"/>
               </w:rPr>
             </w:pPr>
             <w:r>
               <w:rPr>
                 <w:rFonts w:cstheme="minorHAnsi"/>
+                <w:lang w:val="en-US"/>
               </w:rPr>
               <w:t>Rückgabewert confusionMatrix auf Dictionary ändern;</w:t>
             </w:r>
@@ -413,73 +442,15 @@
               <w:cnfStyle w:val="000000000000" w:firstRow="0" w:lastRow="0" w:firstColumn="0" w:lastColumn="0" w:oddVBand="0" w:evenVBand="0" w:oddHBand="0" w:evenHBand="0" w:firstRowFirstColumn="0" w:firstRowLastColumn="0" w:lastRowFirstColumn="0" w:lastRowLastColumn="0"/>
               <w:rPr>
                 <w:rFonts w:asciiTheme="majorHAnsi" w:hAnsiTheme="majorHAnsi" w:cstheme="majorHAnsi"/>
+                <w:lang w:val="en-US"/>
               </w:rPr>
             </w:pPr>
             <w:r>
               <w:rPr>
                 <w:rFonts w:cstheme="minorHAnsi"/>
+                <w:lang w:val="en-US"/>
               </w:rPr>
-              <w:t xml:space="preserve">Funktionen hinzufügen: </w:t>
-            </w:r>
-            <w:r>
-              <w:rPr>
-                <w:rFonts w:cstheme="minorHAnsi"/>
-              </w:rPr>
-              <w:t>sensitivity</w:t>
-            </w:r>
-            <w:r>
-              <w:rPr>
-                <w:rFonts w:cstheme="minorHAnsi"/>
-              </w:rPr>
-              <w:t xml:space="preserve">, </w:t>
-            </w:r>
-            <w:r>
-              <w:rPr>
-                <w:rFonts w:cstheme="minorHAnsi"/>
-              </w:rPr>
-              <w:t>specificity</w:t>
-            </w:r>
-            <w:r>
-              <w:rPr>
-                <w:rFonts w:cstheme="minorHAnsi"/>
-              </w:rPr>
-              <w:t xml:space="preserve">, </w:t>
-            </w:r>
-            <w:r>
-              <w:rPr>
-                <w:rFonts w:cstheme="minorHAnsi"/>
-              </w:rPr>
-              <w:t>precision</w:t>
-            </w:r>
-            <w:r>
-              <w:rPr>
-                <w:rFonts w:cstheme="minorHAnsi"/>
-              </w:rPr>
-              <w:t xml:space="preserve">, </w:t>
-            </w:r>
-            <w:r>
-              <w:rPr>
-                <w:rFonts w:cstheme="minorHAnsi"/>
-              </w:rPr>
-              <w:t>negativepredictivevalue</w:t>
-            </w:r>
-            <w:r>
-              <w:rPr>
-                <w:rFonts w:cstheme="minorHAnsi"/>
-              </w:rPr>
-              <w:t xml:space="preserve">, </w:t>
-            </w:r>
-            <w:r>
-              <w:rPr>
-                <w:rFonts w:cstheme="minorHAnsi"/>
-              </w:rPr>
-              <w:t>positivepredictivevalue</w:t>
-            </w:r>
-            <w:r>
-              <w:rPr>
-                <w:rFonts w:cstheme="minorHAnsi"/>
-              </w:rPr>
-              <w:t xml:space="preserve">, </w:t>
+              <w:t xml:space="preserve">Funktionen hinzufügen: sensitivity, specificity, precision, negativepredictivevalue, positivepredictivevalue, </w:t>
             </w:r>
             <w:hyperlink r:id="rId5" w:tooltip="F1 score" w:history="1">
               <w:r>
@@ -488,6 +459,7 @@
                   <w:rFonts w:cstheme="minorHAnsi"/>
                   <w:color w:val="auto"/>
                   <w:u w:val="none"/>
+                  <w:lang w:val="en-US"/>
                 </w:rPr>
                 <w:t>F1score</w:t>
               </w:r>
@@ -515,6 +487,9 @@
             <w:pPr>
               <w:cnfStyle w:val="000000000000" w:firstRow="0" w:lastRow="0" w:firstColumn="0" w:lastColumn="0" w:oddVBand="0" w:evenVBand="0" w:oddHBand="0" w:evenHBand="0" w:firstRowFirstColumn="0" w:firstRowLastColumn="0" w:lastRowFirstColumn="0" w:lastRowLastColumn="0"/>
             </w:pPr>
+            <w:r>
+              <w:t>19.11</w:t>
+            </w:r>
           </w:p>
         </w:tc>
         <w:tc>
@@ -538,6 +513,9 @@
             <w:pPr>
               <w:cnfStyle w:val="000000000000" w:firstRow="0" w:lastRow="0" w:firstColumn="0" w:lastColumn="0" w:oddVBand="0" w:evenVBand="0" w:oddHBand="0" w:evenHBand="0" w:firstRowFirstColumn="0" w:firstRowLastColumn="0" w:lastRowFirstColumn="0" w:lastRowLastColumn="0"/>
             </w:pPr>
+            <w:r>
+              <w:t>i.O.</w:t>
+            </w:r>
           </w:p>
         </w:tc>
       </w:tr>

</xml_diff>

<commit_message>
Change Request get/set in CommonInterface
</commit_message>
<xml_diff>
--- a/Change request.docx
+++ b/Change request.docx
@@ -525,7 +525,11 @@
             <w:cnfStyle w:val="001000000000" w:firstRow="0" w:lastRow="0" w:firstColumn="1" w:lastColumn="0" w:oddVBand="0" w:evenVBand="0" w:oddHBand="0" w:evenHBand="0" w:firstRowFirstColumn="0" w:firstRowLastColumn="0" w:lastRowFirstColumn="0" w:lastRowLastColumn="0"/>
             <w:tcW w:w="846" w:type="dxa"/>
           </w:tcPr>
-          <w:p/>
+          <w:p>
+            <w:r>
+              <w:t>19.11</w:t>
+            </w:r>
+          </w:p>
         </w:tc>
         <w:tc>
           <w:tcPr>
@@ -535,6 +539,9 @@
             <w:pPr>
               <w:cnfStyle w:val="000000000000" w:firstRow="0" w:lastRow="0" w:firstColumn="0" w:lastColumn="0" w:oddVBand="0" w:evenVBand="0" w:oddHBand="0" w:evenHBand="0" w:firstRowFirstColumn="0" w:firstRowLastColumn="0" w:lastRowFirstColumn="0" w:lastRowLastColumn="0"/>
             </w:pPr>
+            <w:r>
+              <w:t>CommonInterface überprüfen ob get/set nötig sind</w:t>
+            </w:r>
           </w:p>
         </w:tc>
         <w:tc>
@@ -545,6 +552,9 @@
             <w:pPr>
               <w:cnfStyle w:val="000000000000" w:firstRow="0" w:lastRow="0" w:firstColumn="0" w:lastColumn="0" w:oddVBand="0" w:evenVBand="0" w:oddHBand="0" w:evenHBand="0" w:firstRowFirstColumn="0" w:firstRowLastColumn="0" w:lastRowFirstColumn="0" w:lastRowLastColumn="0"/>
             </w:pPr>
+            <w:r>
+              <w:t>Paul</w:t>
+            </w:r>
           </w:p>
         </w:tc>
         <w:tc>
@@ -565,6 +575,9 @@
             <w:pPr>
               <w:cnfStyle w:val="000000000000" w:firstRow="0" w:lastRow="0" w:firstColumn="0" w:lastColumn="0" w:oddVBand="0" w:evenVBand="0" w:oddHBand="0" w:evenHBand="0" w:firstRowFirstColumn="0" w:firstRowLastColumn="0" w:lastRowFirstColumn="0" w:lastRowLastColumn="0"/>
             </w:pPr>
+            <w:r>
+              <w:t>2</w:t>
+            </w:r>
           </w:p>
         </w:tc>
         <w:tc>

</xml_diff>

<commit_message>
Änderung von IMLAdapter beantragt, bzgl. SaveModel - Methode
</commit_message>
<xml_diff>
--- a/Change request.docx
+++ b/Change request.docx
@@ -14,7 +14,15 @@
     <w:p/>
     <w:p>
       <w:r>
-        <w:t>Um Änderungen im Projekt leichter verwalten zu können, wurde ein Change Request System eingeführt. Die Change Requests werden gesammelt und in einem gemeinsamen Meeting beraten und ggf. umgesetzt.</w:t>
+        <w:t xml:space="preserve">Um Änderungen im Projekt leichter verwalten zu können, wurde ein Change Request System eingeführt. Die Change </w:t>
+      </w:r>
+      <w:proofErr w:type="spellStart"/>
+      <w:r>
+        <w:t>Requests</w:t>
+      </w:r>
+      <w:proofErr w:type="spellEnd"/>
+      <w:r>
+        <w:t xml:space="preserve"> werden gesammelt und in einem gemeinsamen Meeting beraten und ggf. umgesetzt.</w:t>
       </w:r>
     </w:p>
     <w:p>
@@ -24,7 +32,15 @@
     </w:p>
     <w:p>
       <w:r>
-        <w:t xml:space="preserve">Dies kann z.B. eine neue Methode für das Commoninterfaces sein, eine neue Funktionalität für das Projekt oder Änderungen an bestehenden Komponenten. </w:t>
+        <w:t xml:space="preserve">Dies kann z.B. eine neue Methode für das </w:t>
+      </w:r>
+      <w:proofErr w:type="spellStart"/>
+      <w:r>
+        <w:t>Commoninterfaces</w:t>
+      </w:r>
+      <w:proofErr w:type="spellEnd"/>
+      <w:r>
+        <w:t xml:space="preserve"> sein, eine neue Funktionalität für das Projekt oder Änderungen an bestehenden Komponenten. </w:t>
       </w:r>
     </w:p>
     <w:p/>
@@ -112,9 +128,11 @@
             <w:pPr>
               <w:cnfStyle w:val="100000000000" w:firstRow="1" w:lastRow="0" w:firstColumn="0" w:lastColumn="0" w:oddVBand="0" w:evenVBand="0" w:oddHBand="0" w:evenHBand="0" w:firstRowFirstColumn="0" w:firstRowLastColumn="0" w:lastRowFirstColumn="0" w:lastRowLastColumn="0"/>
             </w:pPr>
+            <w:proofErr w:type="spellStart"/>
             <w:r>
               <w:t>Prio</w:t>
             </w:r>
+            <w:proofErr w:type="spellEnd"/>
           </w:p>
         </w:tc>
         <w:tc>
@@ -151,9 +169,15 @@
             <w:pPr>
               <w:cnfStyle w:val="000000000000" w:firstRow="0" w:lastRow="0" w:firstColumn="0" w:lastColumn="0" w:oddVBand="0" w:evenVBand="0" w:oddHBand="0" w:evenHBand="0" w:firstRowFirstColumn="0" w:firstRowLastColumn="0" w:lastRowFirstColumn="0" w:lastRowLastColumn="0"/>
             </w:pPr>
-            <w:r>
-              <w:t xml:space="preserve">IMLAdapter Interface: </w:t>
-            </w:r>
+            <w:proofErr w:type="spellStart"/>
+            <w:r>
+              <w:t>IMLAdapter</w:t>
+            </w:r>
+            <w:proofErr w:type="spellEnd"/>
+            <w:r>
+              <w:t xml:space="preserve"> Interface: </w:t>
+            </w:r>
+            <w:proofErr w:type="spellStart"/>
             <w:r>
               <w:rPr>
                 <w:rFonts w:ascii="Consolas" w:hAnsi="Consolas" w:cs="Consolas"/>
@@ -161,86 +185,9 @@
                 <w:sz w:val="19"/>
                 <w:szCs w:val="19"/>
               </w:rPr>
-              <w:t>testModel soll DataTable zurückgeben, damit GUI es anzeigen kann</w:t>
-            </w:r>
-          </w:p>
-        </w:tc>
-        <w:tc>
-          <w:tcPr>
-            <w:tcW w:w="993" w:type="dxa"/>
-          </w:tcPr>
-          <w:p>
-            <w:pPr>
-              <w:cnfStyle w:val="000000000000" w:firstRow="0" w:lastRow="0" w:firstColumn="0" w:lastColumn="0" w:oddVBand="0" w:evenVBand="0" w:oddHBand="0" w:evenHBand="0" w:firstRowFirstColumn="0" w:firstRowLastColumn="0" w:lastRowFirstColumn="0" w:lastRowLastColumn="0"/>
-            </w:pPr>
-            <w:r>
-              <w:t>Paul</w:t>
-            </w:r>
-          </w:p>
-        </w:tc>
-        <w:tc>
-          <w:tcPr>
-            <w:tcW w:w="992" w:type="dxa"/>
-          </w:tcPr>
-          <w:p>
-            <w:pPr>
-              <w:cnfStyle w:val="000000000000" w:firstRow="0" w:lastRow="0" w:firstColumn="0" w:lastColumn="0" w:oddVBand="0" w:evenVBand="0" w:oddHBand="0" w:evenHBand="0" w:firstRowFirstColumn="0" w:firstRowLastColumn="0" w:lastRowFirstColumn="0" w:lastRowLastColumn="0"/>
-            </w:pPr>
-            <w:r>
-              <w:t>19.11</w:t>
-            </w:r>
-          </w:p>
-        </w:tc>
-        <w:tc>
-          <w:tcPr>
-            <w:tcW w:w="709" w:type="dxa"/>
-          </w:tcPr>
-          <w:p>
-            <w:pPr>
-              <w:cnfStyle w:val="000000000000" w:firstRow="0" w:lastRow="0" w:firstColumn="0" w:lastColumn="0" w:oddVBand="0" w:evenVBand="0" w:oddHBand="0" w:evenHBand="0" w:firstRowFirstColumn="0" w:firstRowLastColumn="0" w:lastRowFirstColumn="0" w:lastRowLastColumn="0"/>
-            </w:pPr>
-            <w:r>
-              <w:t>1</w:t>
-            </w:r>
-          </w:p>
-        </w:tc>
-        <w:tc>
-          <w:tcPr>
-            <w:tcW w:w="708" w:type="dxa"/>
-          </w:tcPr>
-          <w:p>
-            <w:pPr>
-              <w:cnfStyle w:val="000000000000" w:firstRow="0" w:lastRow="0" w:firstColumn="0" w:lastColumn="0" w:oddVBand="0" w:evenVBand="0" w:oddHBand="0" w:evenHBand="0" w:firstRowFirstColumn="0" w:firstRowLastColumn="0" w:lastRowFirstColumn="0" w:lastRowLastColumn="0"/>
-            </w:pPr>
-            <w:r>
-              <w:t>i.O.</w:t>
-            </w:r>
-          </w:p>
-        </w:tc>
-      </w:tr>
-      <w:tr>
-        <w:tc>
-          <w:tcPr>
-            <w:cnfStyle w:val="001000000000" w:firstRow="0" w:lastRow="0" w:firstColumn="1" w:lastColumn="0" w:oddVBand="0" w:evenVBand="0" w:oddHBand="0" w:evenHBand="0" w:firstRowFirstColumn="0" w:firstRowLastColumn="0" w:lastRowFirstColumn="0" w:lastRowLastColumn="0"/>
-            <w:tcW w:w="846" w:type="dxa"/>
-          </w:tcPr>
-          <w:p>
-            <w:r>
-              <w:t>18.11</w:t>
-            </w:r>
-          </w:p>
-        </w:tc>
-        <w:tc>
-          <w:tcPr>
-            <w:tcW w:w="4819" w:type="dxa"/>
-          </w:tcPr>
-          <w:p>
-            <w:pPr>
-              <w:cnfStyle w:val="000000000000" w:firstRow="0" w:lastRow="0" w:firstColumn="0" w:lastColumn="0" w:oddVBand="0" w:evenVBand="0" w:oddHBand="0" w:evenHBand="0" w:firstRowFirstColumn="0" w:firstRowLastColumn="0" w:lastRowFirstColumn="0" w:lastRowLastColumn="0"/>
-            </w:pPr>
-            <w:r>
-              <w:t xml:space="preserve">IDataManager Interface: </w:t>
-            </w:r>
+              <w:t>testModel</w:t>
+            </w:r>
+            <w:proofErr w:type="spellEnd"/>
             <w:r>
               <w:rPr>
                 <w:rFonts w:ascii="Consolas" w:hAnsi="Consolas" w:cs="Consolas"/>
@@ -248,7 +195,27 @@
                 <w:sz w:val="19"/>
                 <w:szCs w:val="19"/>
               </w:rPr>
-              <w:t>convertCSVtoDataTable kann aus Interface entfernt werden</w:t>
+              <w:t xml:space="preserve"> soll </w:t>
+            </w:r>
+            <w:proofErr w:type="spellStart"/>
+            <w:r>
+              <w:rPr>
+                <w:rFonts w:ascii="Consolas" w:hAnsi="Consolas" w:cs="Consolas"/>
+                <w:color w:val="000000"/>
+                <w:sz w:val="19"/>
+                <w:szCs w:val="19"/>
+              </w:rPr>
+              <w:t>DataTable</w:t>
+            </w:r>
+            <w:proofErr w:type="spellEnd"/>
+            <w:r>
+              <w:rPr>
+                <w:rFonts w:ascii="Consolas" w:hAnsi="Consolas" w:cs="Consolas"/>
+                <w:color w:val="000000"/>
+                <w:sz w:val="19"/>
+                <w:szCs w:val="19"/>
+              </w:rPr>
+              <w:t xml:space="preserve"> zurückgeben, damit GUI es anzeigen kann</w:t>
             </w:r>
           </w:p>
         </w:tc>
@@ -299,8 +266,13 @@
             <w:pPr>
               <w:cnfStyle w:val="000000000000" w:firstRow="0" w:lastRow="0" w:firstColumn="0" w:lastColumn="0" w:oddVBand="0" w:evenVBand="0" w:oddHBand="0" w:evenHBand="0" w:firstRowFirstColumn="0" w:firstRowLastColumn="0" w:lastRowFirstColumn="0" w:lastRowLastColumn="0"/>
             </w:pPr>
-            <w:r>
-              <w:t>i.O.</w:t>
+            <w:proofErr w:type="spellStart"/>
+            <w:r>
+              <w:t>i.O</w:t>
+            </w:r>
+            <w:proofErr w:type="spellEnd"/>
+            <w:r>
+              <w:t>.</w:t>
             </w:r>
           </w:p>
         </w:tc>
@@ -324,15 +296,34 @@
           <w:p>
             <w:pPr>
               <w:cnfStyle w:val="000000000000" w:firstRow="0" w:lastRow="0" w:firstColumn="0" w:lastColumn="0" w:oddVBand="0" w:evenVBand="0" w:oddHBand="0" w:evenHBand="0" w:firstRowFirstColumn="0" w:firstRowLastColumn="0" w:lastRowFirstColumn="0" w:lastRowLastColumn="0"/>
-              <w:rPr>
-                <w:lang w:val="en-US"/>
-              </w:rPr>
-            </w:pPr>
-            <w:r>
-              <w:rPr>
-                <w:lang w:val="en-US"/>
-              </w:rPr>
-              <w:t>CommonInterfaces Class1.cs in CommonInterfaces.cs umbenennen</w:t>
+            </w:pPr>
+            <w:proofErr w:type="spellStart"/>
+            <w:r>
+              <w:t>IDataManager</w:t>
+            </w:r>
+            <w:proofErr w:type="spellEnd"/>
+            <w:r>
+              <w:t xml:space="preserve"> Interface: </w:t>
+            </w:r>
+            <w:proofErr w:type="spellStart"/>
+            <w:r>
+              <w:rPr>
+                <w:rFonts w:ascii="Consolas" w:hAnsi="Consolas" w:cs="Consolas"/>
+                <w:color w:val="000000"/>
+                <w:sz w:val="19"/>
+                <w:szCs w:val="19"/>
+              </w:rPr>
+              <w:t>convertCSVtoDataTable</w:t>
+            </w:r>
+            <w:proofErr w:type="spellEnd"/>
+            <w:r>
+              <w:rPr>
+                <w:rFonts w:ascii="Consolas" w:hAnsi="Consolas" w:cs="Consolas"/>
+                <w:color w:val="000000"/>
+                <w:sz w:val="19"/>
+                <w:szCs w:val="19"/>
+              </w:rPr>
+              <w:t xml:space="preserve"> kann aus Interface entfernt werden</w:t>
             </w:r>
           </w:p>
         </w:tc>
@@ -371,7 +362,7 @@
               <w:cnfStyle w:val="000000000000" w:firstRow="0" w:lastRow="0" w:firstColumn="0" w:lastColumn="0" w:oddVBand="0" w:evenVBand="0" w:oddHBand="0" w:evenHBand="0" w:firstRowFirstColumn="0" w:firstRowLastColumn="0" w:lastRowFirstColumn="0" w:lastRowLastColumn="0"/>
             </w:pPr>
             <w:r>
-              <w:t>3</w:t>
+              <w:t>1</w:t>
             </w:r>
           </w:p>
         </w:tc>
@@ -383,8 +374,13 @@
             <w:pPr>
               <w:cnfStyle w:val="000000000000" w:firstRow="0" w:lastRow="0" w:firstColumn="0" w:lastColumn="0" w:oddVBand="0" w:evenVBand="0" w:oddHBand="0" w:evenHBand="0" w:firstRowFirstColumn="0" w:firstRowLastColumn="0" w:lastRowFirstColumn="0" w:lastRowLastColumn="0"/>
             </w:pPr>
-            <w:r>
-              <w:t>i.O.</w:t>
+            <w:proofErr w:type="spellStart"/>
+            <w:r>
+              <w:t>i.O</w:t>
+            </w:r>
+            <w:proofErr w:type="spellEnd"/>
+            <w:r>
+              <w:t>.</w:t>
             </w:r>
           </w:p>
         </w:tc>
@@ -397,12 +393,131 @@
           </w:tcPr>
           <w:p>
             <w:r>
+              <w:t>18.11</w:t>
+            </w:r>
+          </w:p>
+        </w:tc>
+        <w:tc>
+          <w:tcPr>
+            <w:tcW w:w="4819" w:type="dxa"/>
+          </w:tcPr>
+          <w:p>
+            <w:pPr>
+              <w:cnfStyle w:val="000000000000" w:firstRow="0" w:lastRow="0" w:firstColumn="0" w:lastColumn="0" w:oddVBand="0" w:evenVBand="0" w:oddHBand="0" w:evenHBand="0" w:firstRowFirstColumn="0" w:firstRowLastColumn="0" w:lastRowFirstColumn="0" w:lastRowLastColumn="0"/>
+              <w:rPr>
+                <w:lang w:val="en-US"/>
+              </w:rPr>
+            </w:pPr>
+            <w:proofErr w:type="spellStart"/>
+            <w:r>
+              <w:rPr>
+                <w:lang w:val="en-US"/>
+              </w:rPr>
+              <w:t>CommonInterfaces</w:t>
+            </w:r>
+            <w:proofErr w:type="spellEnd"/>
+            <w:r>
+              <w:rPr>
+                <w:lang w:val="en-US"/>
+              </w:rPr>
+              <w:t xml:space="preserve"> Class1.cs in </w:t>
+            </w:r>
+            <w:proofErr w:type="spellStart"/>
+            <w:r>
+              <w:rPr>
+                <w:lang w:val="en-US"/>
+              </w:rPr>
+              <w:t>CommonInterfaces.cs</w:t>
+            </w:r>
+            <w:proofErr w:type="spellEnd"/>
+            <w:r>
+              <w:rPr>
+                <w:lang w:val="en-US"/>
+              </w:rPr>
+              <w:t xml:space="preserve"> </w:t>
+            </w:r>
+            <w:proofErr w:type="spellStart"/>
+            <w:r>
+              <w:rPr>
+                <w:lang w:val="en-US"/>
+              </w:rPr>
+              <w:t>umbenennen</w:t>
+            </w:r>
+            <w:proofErr w:type="spellEnd"/>
+          </w:p>
+        </w:tc>
+        <w:tc>
+          <w:tcPr>
+            <w:tcW w:w="993" w:type="dxa"/>
+          </w:tcPr>
+          <w:p>
+            <w:pPr>
+              <w:cnfStyle w:val="000000000000" w:firstRow="0" w:lastRow="0" w:firstColumn="0" w:lastColumn="0" w:oddVBand="0" w:evenVBand="0" w:oddHBand="0" w:evenHBand="0" w:firstRowFirstColumn="0" w:firstRowLastColumn="0" w:lastRowFirstColumn="0" w:lastRowLastColumn="0"/>
+            </w:pPr>
+            <w:r>
+              <w:t>Paul</w:t>
+            </w:r>
+          </w:p>
+        </w:tc>
+        <w:tc>
+          <w:tcPr>
+            <w:tcW w:w="992" w:type="dxa"/>
+          </w:tcPr>
+          <w:p>
+            <w:pPr>
+              <w:cnfStyle w:val="000000000000" w:firstRow="0" w:lastRow="0" w:firstColumn="0" w:lastColumn="0" w:oddVBand="0" w:evenVBand="0" w:oddHBand="0" w:evenHBand="0" w:firstRowFirstColumn="0" w:firstRowLastColumn="0" w:lastRowFirstColumn="0" w:lastRowLastColumn="0"/>
+            </w:pPr>
+            <w:r>
               <w:t>19.11</w:t>
             </w:r>
           </w:p>
         </w:tc>
         <w:tc>
           <w:tcPr>
+            <w:tcW w:w="709" w:type="dxa"/>
+          </w:tcPr>
+          <w:p>
+            <w:pPr>
+              <w:cnfStyle w:val="000000000000" w:firstRow="0" w:lastRow="0" w:firstColumn="0" w:lastColumn="0" w:oddVBand="0" w:evenVBand="0" w:oddHBand="0" w:evenHBand="0" w:firstRowFirstColumn="0" w:firstRowLastColumn="0" w:lastRowFirstColumn="0" w:lastRowLastColumn="0"/>
+            </w:pPr>
+            <w:r>
+              <w:t>3</w:t>
+            </w:r>
+          </w:p>
+        </w:tc>
+        <w:tc>
+          <w:tcPr>
+            <w:tcW w:w="708" w:type="dxa"/>
+          </w:tcPr>
+          <w:p>
+            <w:pPr>
+              <w:cnfStyle w:val="000000000000" w:firstRow="0" w:lastRow="0" w:firstColumn="0" w:lastColumn="0" w:oddVBand="0" w:evenVBand="0" w:oddHBand="0" w:evenHBand="0" w:firstRowFirstColumn="0" w:firstRowLastColumn="0" w:lastRowFirstColumn="0" w:lastRowLastColumn="0"/>
+            </w:pPr>
+            <w:proofErr w:type="spellStart"/>
+            <w:r>
+              <w:t>i.O</w:t>
+            </w:r>
+            <w:proofErr w:type="spellEnd"/>
+            <w:r>
+              <w:t>.</w:t>
+            </w:r>
+          </w:p>
+        </w:tc>
+      </w:tr>
+      <w:tr>
+        <w:tc>
+          <w:tcPr>
+            <w:cnfStyle w:val="001000000000" w:firstRow="0" w:lastRow="0" w:firstColumn="1" w:lastColumn="0" w:oddVBand="0" w:evenVBand="0" w:oddHBand="0" w:evenHBand="0" w:firstRowFirstColumn="0" w:firstRowLastColumn="0" w:lastRowFirstColumn="0" w:lastRowLastColumn="0"/>
+            <w:tcW w:w="846" w:type="dxa"/>
+          </w:tcPr>
+          <w:p>
+            <w:r>
+              <w:t>19.11</w:t>
+            </w:r>
+          </w:p>
+        </w:tc>
+        <w:tc>
+          <w:tcPr>
             <w:tcW w:w="4819" w:type="dxa"/>
           </w:tcPr>
           <w:p>
@@ -413,28 +528,110 @@
                 <w:lang w:val="en-US"/>
               </w:rPr>
             </w:pPr>
-            <w:r>
-              <w:rPr>
-                <w:rFonts w:cstheme="minorHAnsi"/>
-                <w:lang w:val="en-US"/>
-              </w:rPr>
-              <w:t>IStatistics Interface: CalculatecertainErrorDimensions entfernen;</w:t>
-            </w:r>
-          </w:p>
-          <w:p>
-            <w:pPr>
-              <w:cnfStyle w:val="000000000000" w:firstRow="0" w:lastRow="0" w:firstColumn="0" w:lastColumn="0" w:oddVBand="0" w:evenVBand="0" w:oddHBand="0" w:evenHBand="0" w:firstRowFirstColumn="0" w:firstRowLastColumn="0" w:lastRowFirstColumn="0" w:lastRowLastColumn="0"/>
-              <w:rPr>
-                <w:rFonts w:cstheme="minorHAnsi"/>
-                <w:lang w:val="en-US"/>
-              </w:rPr>
-            </w:pPr>
-            <w:r>
-              <w:rPr>
-                <w:rFonts w:cstheme="minorHAnsi"/>
-                <w:lang w:val="en-US"/>
-              </w:rPr>
-              <w:t>Rückgabewert confusionMatrix auf Dictionary ändern;</w:t>
+            <w:proofErr w:type="spellStart"/>
+            <w:r>
+              <w:rPr>
+                <w:rFonts w:cstheme="minorHAnsi"/>
+                <w:lang w:val="en-US"/>
+              </w:rPr>
+              <w:t>IStatistics</w:t>
+            </w:r>
+            <w:proofErr w:type="spellEnd"/>
+            <w:r>
+              <w:rPr>
+                <w:rFonts w:cstheme="minorHAnsi"/>
+                <w:lang w:val="en-US"/>
+              </w:rPr>
+              <w:t xml:space="preserve"> Interface: </w:t>
+            </w:r>
+            <w:proofErr w:type="spellStart"/>
+            <w:r>
+              <w:rPr>
+                <w:rFonts w:cstheme="minorHAnsi"/>
+                <w:lang w:val="en-US"/>
+              </w:rPr>
+              <w:t>CalculatecertainErrorDimensions</w:t>
+            </w:r>
+            <w:proofErr w:type="spellEnd"/>
+            <w:r>
+              <w:rPr>
+                <w:rFonts w:cstheme="minorHAnsi"/>
+                <w:lang w:val="en-US"/>
+              </w:rPr>
+              <w:t xml:space="preserve"> </w:t>
+            </w:r>
+            <w:proofErr w:type="spellStart"/>
+            <w:r>
+              <w:rPr>
+                <w:rFonts w:cstheme="minorHAnsi"/>
+                <w:lang w:val="en-US"/>
+              </w:rPr>
+              <w:t>entfernen</w:t>
+            </w:r>
+            <w:proofErr w:type="spellEnd"/>
+            <w:r>
+              <w:rPr>
+                <w:rFonts w:cstheme="minorHAnsi"/>
+                <w:lang w:val="en-US"/>
+              </w:rPr>
+              <w:t>;</w:t>
+            </w:r>
+          </w:p>
+          <w:p>
+            <w:pPr>
+              <w:cnfStyle w:val="000000000000" w:firstRow="0" w:lastRow="0" w:firstColumn="0" w:lastColumn="0" w:oddVBand="0" w:evenVBand="0" w:oddHBand="0" w:evenHBand="0" w:firstRowFirstColumn="0" w:firstRowLastColumn="0" w:lastRowFirstColumn="0" w:lastRowLastColumn="0"/>
+              <w:rPr>
+                <w:rFonts w:cstheme="minorHAnsi"/>
+                <w:lang w:val="en-US"/>
+              </w:rPr>
+            </w:pPr>
+            <w:proofErr w:type="spellStart"/>
+            <w:r>
+              <w:rPr>
+                <w:rFonts w:cstheme="minorHAnsi"/>
+                <w:lang w:val="en-US"/>
+              </w:rPr>
+              <w:t>Rückgabewert</w:t>
+            </w:r>
+            <w:proofErr w:type="spellEnd"/>
+            <w:r>
+              <w:rPr>
+                <w:rFonts w:cstheme="minorHAnsi"/>
+                <w:lang w:val="en-US"/>
+              </w:rPr>
+              <w:t xml:space="preserve"> </w:t>
+            </w:r>
+            <w:proofErr w:type="spellStart"/>
+            <w:r>
+              <w:rPr>
+                <w:rFonts w:cstheme="minorHAnsi"/>
+                <w:lang w:val="en-US"/>
+              </w:rPr>
+              <w:t>confusionMatrix</w:t>
+            </w:r>
+            <w:proofErr w:type="spellEnd"/>
+            <w:r>
+              <w:rPr>
+                <w:rFonts w:cstheme="minorHAnsi"/>
+                <w:lang w:val="en-US"/>
+              </w:rPr>
+              <w:t xml:space="preserve"> auf Dictionary </w:t>
+            </w:r>
+            <w:proofErr w:type="spellStart"/>
+            <w:r>
+              <w:rPr>
+                <w:rFonts w:cstheme="minorHAnsi"/>
+                <w:lang w:val="en-US"/>
+              </w:rPr>
+              <w:t>ändern</w:t>
+            </w:r>
+            <w:proofErr w:type="spellEnd"/>
+            <w:r>
+              <w:rPr>
+                <w:rFonts w:cstheme="minorHAnsi"/>
+                <w:lang w:val="en-US"/>
+              </w:rPr>
+              <w:t>;</w:t>
             </w:r>
           </w:p>
           <w:p>
@@ -445,12 +642,69 @@
                 <w:lang w:val="en-US"/>
               </w:rPr>
             </w:pPr>
-            <w:r>
-              <w:rPr>
-                <w:rFonts w:cstheme="minorHAnsi"/>
-                <w:lang w:val="en-US"/>
-              </w:rPr>
-              <w:t xml:space="preserve">Funktionen hinzufügen: sensitivity, specificity, precision, negativepredictivevalue, positivepredictivevalue, </w:t>
+            <w:proofErr w:type="spellStart"/>
+            <w:r>
+              <w:rPr>
+                <w:rFonts w:cstheme="minorHAnsi"/>
+                <w:lang w:val="en-US"/>
+              </w:rPr>
+              <w:t>Funktionen</w:t>
+            </w:r>
+            <w:proofErr w:type="spellEnd"/>
+            <w:r>
+              <w:rPr>
+                <w:rFonts w:cstheme="minorHAnsi"/>
+                <w:lang w:val="en-US"/>
+              </w:rPr>
+              <w:t xml:space="preserve"> </w:t>
+            </w:r>
+            <w:proofErr w:type="spellStart"/>
+            <w:r>
+              <w:rPr>
+                <w:rFonts w:cstheme="minorHAnsi"/>
+                <w:lang w:val="en-US"/>
+              </w:rPr>
+              <w:t>hinzufügen</w:t>
+            </w:r>
+            <w:proofErr w:type="spellEnd"/>
+            <w:r>
+              <w:rPr>
+                <w:rFonts w:cstheme="minorHAnsi"/>
+                <w:lang w:val="en-US"/>
+              </w:rPr>
+              <w:t xml:space="preserve">: sensitivity, specificity, precision, </w:t>
+            </w:r>
+            <w:proofErr w:type="spellStart"/>
+            <w:r>
+              <w:rPr>
+                <w:rFonts w:cstheme="minorHAnsi"/>
+                <w:lang w:val="en-US"/>
+              </w:rPr>
+              <w:t>negativepredictivevalue</w:t>
+            </w:r>
+            <w:proofErr w:type="spellEnd"/>
+            <w:r>
+              <w:rPr>
+                <w:rFonts w:cstheme="minorHAnsi"/>
+                <w:lang w:val="en-US"/>
+              </w:rPr>
+              <w:t xml:space="preserve">, </w:t>
+            </w:r>
+            <w:proofErr w:type="spellStart"/>
+            <w:r>
+              <w:rPr>
+                <w:rFonts w:cstheme="minorHAnsi"/>
+                <w:lang w:val="en-US"/>
+              </w:rPr>
+              <w:t>positivepredictivevalue</w:t>
+            </w:r>
+            <w:proofErr w:type="spellEnd"/>
+            <w:r>
+              <w:rPr>
+                <w:rFonts w:cstheme="minorHAnsi"/>
+                <w:lang w:val="en-US"/>
+              </w:rPr>
+              <w:t xml:space="preserve">, </w:t>
             </w:r>
             <w:hyperlink r:id="rId5" w:tooltip="F1 score" w:history="1">
               <w:r>
@@ -513,8 +767,13 @@
             <w:pPr>
               <w:cnfStyle w:val="000000000000" w:firstRow="0" w:lastRow="0" w:firstColumn="0" w:lastColumn="0" w:oddVBand="0" w:evenVBand="0" w:oddHBand="0" w:evenHBand="0" w:firstRowFirstColumn="0" w:firstRowLastColumn="0" w:lastRowFirstColumn="0" w:lastRowLastColumn="0"/>
             </w:pPr>
-            <w:r>
-              <w:t>i.O.</w:t>
+            <w:proofErr w:type="spellStart"/>
+            <w:r>
+              <w:t>i.O</w:t>
+            </w:r>
+            <w:proofErr w:type="spellEnd"/>
+            <w:r>
+              <w:t>.</w:t>
             </w:r>
           </w:p>
         </w:tc>
@@ -539,8 +798,29 @@
             <w:pPr>
               <w:cnfStyle w:val="000000000000" w:firstRow="0" w:lastRow="0" w:firstColumn="0" w:lastColumn="0" w:oddVBand="0" w:evenVBand="0" w:oddHBand="0" w:evenHBand="0" w:firstRowFirstColumn="0" w:firstRowLastColumn="0" w:lastRowFirstColumn="0" w:lastRowLastColumn="0"/>
             </w:pPr>
-            <w:r>
-              <w:t>CommonInterface überprüfen ob get/set nötig sind</w:t>
+            <w:proofErr w:type="spellStart"/>
+            <w:r>
+              <w:t>CommonInterface</w:t>
+            </w:r>
+            <w:proofErr w:type="spellEnd"/>
+            <w:r>
+              <w:t xml:space="preserve"> überprüfen ob </w:t>
+            </w:r>
+            <w:proofErr w:type="spellStart"/>
+            <w:r>
+              <w:t>get</w:t>
+            </w:r>
+            <w:proofErr w:type="spellEnd"/>
+            <w:r>
+              <w:t>/</w:t>
+            </w:r>
+            <w:proofErr w:type="spellStart"/>
+            <w:r>
+              <w:t>set</w:t>
+            </w:r>
+            <w:proofErr w:type="spellEnd"/>
+            <w:r>
+              <w:t xml:space="preserve"> nötig sind</w:t>
             </w:r>
           </w:p>
         </w:tc>
@@ -597,7 +877,11 @@
             <w:cnfStyle w:val="001000000000" w:firstRow="0" w:lastRow="0" w:firstColumn="1" w:lastColumn="0" w:oddVBand="0" w:evenVBand="0" w:oddHBand="0" w:evenHBand="0" w:firstRowFirstColumn="0" w:firstRowLastColumn="0" w:lastRowFirstColumn="0" w:lastRowLastColumn="0"/>
             <w:tcW w:w="846" w:type="dxa"/>
           </w:tcPr>
-          <w:p/>
+          <w:p>
+            <w:r>
+              <w:t>19.11</w:t>
+            </w:r>
+          </w:p>
         </w:tc>
         <w:tc>
           <w:tcPr>
@@ -607,6 +891,41 @@
             <w:pPr>
               <w:cnfStyle w:val="000000000000" w:firstRow="0" w:lastRow="0" w:firstColumn="0" w:lastColumn="0" w:oddVBand="0" w:evenVBand="0" w:oddHBand="0" w:evenHBand="0" w:firstRowFirstColumn="0" w:firstRowLastColumn="0" w:lastRowFirstColumn="0" w:lastRowLastColumn="0"/>
             </w:pPr>
+            <w:r>
+              <w:t xml:space="preserve">Änderung am </w:t>
+            </w:r>
+            <w:proofErr w:type="spellStart"/>
+            <w:r>
+              <w:t>IMLAdapter</w:t>
+            </w:r>
+            <w:proofErr w:type="spellEnd"/>
+            <w:r>
+              <w:t xml:space="preserve">, bei der </w:t>
+            </w:r>
+            <w:proofErr w:type="spellStart"/>
+            <w:r>
+              <w:t>SaveModel</w:t>
+            </w:r>
+            <w:proofErr w:type="spellEnd"/>
+            <w:r>
+              <w:t>(</w:t>
+            </w:r>
+            <w:proofErr w:type="spellStart"/>
+            <w:r>
+              <w:t>string</w:t>
+            </w:r>
+            <w:proofErr w:type="spellEnd"/>
+            <w:r>
+              <w:t xml:space="preserve"> </w:t>
+            </w:r>
+            <w:proofErr w:type="spellStart"/>
+            <w:r>
+              <w:t>filePath</w:t>
+            </w:r>
+            <w:proofErr w:type="spellEnd"/>
+            <w:r>
+              <w:t>) – Methode, sollte auch ein Dateiname übergeben werden</w:t>
+            </w:r>
           </w:p>
         </w:tc>
         <w:tc>
@@ -617,6 +936,9 @@
             <w:pPr>
               <w:cnfStyle w:val="000000000000" w:firstRow="0" w:lastRow="0" w:firstColumn="0" w:lastColumn="0" w:oddVBand="0" w:evenVBand="0" w:oddHBand="0" w:evenHBand="0" w:firstRowFirstColumn="0" w:firstRowLastColumn="0" w:lastRowFirstColumn="0" w:lastRowLastColumn="0"/>
             </w:pPr>
+            <w:r>
+              <w:t>Lukas</w:t>
+            </w:r>
           </w:p>
         </w:tc>
         <w:tc>

</xml_diff>

<commit_message>
Interface nach Change Request bearbeitet
</commit_message>
<xml_diff>
--- a/Change request.docx
+++ b/Change request.docx
@@ -835,6 +835,27 @@
               <w:t xml:space="preserve"> nötig sind</w:t>
             </w:r>
           </w:p>
+          <w:p>
+            <w:pPr>
+              <w:cnfStyle w:val="000000000000" w:firstRow="0" w:lastRow="0" w:firstColumn="0" w:lastColumn="0" w:oddVBand="0" w:evenVBand="0" w:oddHBand="0" w:evenHBand="0" w:firstRowFirstColumn="0" w:firstRowLastColumn="0" w:lastRowFirstColumn="0" w:lastRowLastColumn="0"/>
+            </w:pPr>
+            <w:proofErr w:type="spellStart"/>
+            <w:r>
+              <w:t>Amountofcolumns</w:t>
+            </w:r>
+            <w:proofErr w:type="spellEnd"/>
+            <w:r>
+              <w:t>/</w:t>
+            </w:r>
+            <w:proofErr w:type="spellStart"/>
+            <w:r>
+              <w:t>rows</w:t>
+            </w:r>
+            <w:proofErr w:type="spellEnd"/>
+            <w:r>
+              <w:t xml:space="preserve"> wurden entfernt!</w:t>
+            </w:r>
+          </w:p>
         </w:tc>
         <w:tc>
           <w:tcPr>
@@ -857,6 +878,9 @@
             <w:pPr>
               <w:cnfStyle w:val="000000000000" w:firstRow="0" w:lastRow="0" w:firstColumn="0" w:lastColumn="0" w:oddVBand="0" w:evenVBand="0" w:oddHBand="0" w:evenHBand="0" w:firstRowFirstColumn="0" w:firstRowLastColumn="0" w:lastRowFirstColumn="0" w:lastRowLastColumn="0"/>
             </w:pPr>
+            <w:r>
+              <w:t>19.11</w:t>
+            </w:r>
           </w:p>
         </w:tc>
         <w:tc>
@@ -880,6 +904,14 @@
             <w:pPr>
               <w:cnfStyle w:val="000000000000" w:firstRow="0" w:lastRow="0" w:firstColumn="0" w:lastColumn="0" w:oddVBand="0" w:evenVBand="0" w:oddHBand="0" w:evenHBand="0" w:firstRowFirstColumn="0" w:firstRowLastColumn="0" w:lastRowFirstColumn="0" w:lastRowLastColumn="0"/>
             </w:pPr>
+            <w:proofErr w:type="spellStart"/>
+            <w:r>
+              <w:t>i.O</w:t>
+            </w:r>
+            <w:proofErr w:type="spellEnd"/>
+            <w:r>
+              <w:t>.</w:t>
+            </w:r>
           </w:p>
         </w:tc>
       </w:tr>
@@ -963,6 +995,9 @@
             <w:pPr>
               <w:cnfStyle w:val="000000000000" w:firstRow="0" w:lastRow="0" w:firstColumn="0" w:lastColumn="0" w:oddVBand="0" w:evenVBand="0" w:oddHBand="0" w:evenHBand="0" w:firstRowFirstColumn="0" w:firstRowLastColumn="0" w:lastRowFirstColumn="0" w:lastRowLastColumn="0"/>
             </w:pPr>
+            <w:r>
+              <w:t>19.11</w:t>
+            </w:r>
           </w:p>
         </w:tc>
         <w:tc>
@@ -986,6 +1021,14 @@
             <w:pPr>
               <w:cnfStyle w:val="000000000000" w:firstRow="0" w:lastRow="0" w:firstColumn="0" w:lastColumn="0" w:oddVBand="0" w:evenVBand="0" w:oddHBand="0" w:evenHBand="0" w:firstRowFirstColumn="0" w:firstRowLastColumn="0" w:lastRowFirstColumn="0" w:lastRowLastColumn="0"/>
             </w:pPr>
+            <w:proofErr w:type="spellStart"/>
+            <w:r>
+              <w:t>i.O</w:t>
+            </w:r>
+            <w:proofErr w:type="spellEnd"/>
+            <w:r>
+              <w:t>.</w:t>
+            </w:r>
           </w:p>
         </w:tc>
       </w:tr>

</xml_diff>

<commit_message>
Change Request: XML Kommentare für CommonInterface verwenden und Rückname von Commit 53f23bb
</commit_message>
<xml_diff>
--- a/Change request.docx
+++ b/Change request.docx
@@ -14,41 +14,17 @@
     <w:p/>
     <w:p>
       <w:r>
-        <w:t xml:space="preserve">Um Änderungen im Projekt leichter verwalten zu können, wurde ein Change Request System eingeführt. Die Change </w:t>
-      </w:r>
-      <w:proofErr w:type="spellStart"/>
-      <w:r>
-        <w:t>Requests</w:t>
-      </w:r>
-      <w:proofErr w:type="spellEnd"/>
-      <w:r>
-        <w:t xml:space="preserve"> werden gesammelt und in einem gemeinsamen Meeting beraten und ggf. umgesetzt.</w:t>
+        <w:t>Um Änderungen im Projekt leichter verwalten zu können, wurde ein Change Request System eingeführt. Die Change Requests werden gesammelt und in einem gemeinsamen Meeting beraten und ggf. umgesetzt.</w:t>
       </w:r>
     </w:p>
     <w:p>
       <w:r>
-        <w:t xml:space="preserve">Hier können </w:t>
-      </w:r>
-      <w:proofErr w:type="gramStart"/>
-      <w:r>
-        <w:t>substantielle</w:t>
-      </w:r>
-      <w:proofErr w:type="gramEnd"/>
-      <w:r>
-        <w:t xml:space="preserve"> Änderungswünsche/Anträge notiert werden. </w:t>
+        <w:t xml:space="preserve">Hier können substantielle Änderungswünsche/Anträge notiert werden. </w:t>
       </w:r>
     </w:p>
     <w:p>
       <w:r>
-        <w:t xml:space="preserve">Dies kann z.B. eine neue Methode für das </w:t>
-      </w:r>
-      <w:proofErr w:type="spellStart"/>
-      <w:r>
-        <w:t>Commoninterfaces</w:t>
-      </w:r>
-      <w:proofErr w:type="spellEnd"/>
-      <w:r>
-        <w:t xml:space="preserve"> sein, eine neue Funktionalität für das Projekt oder Änderungen an bestehenden Komponenten. </w:t>
+        <w:t xml:space="preserve">Dies kann z.B. eine neue Methode für das Commoninterfaces sein, eine neue Funktionalität für das Projekt oder Änderungen an bestehenden Komponenten. </w:t>
       </w:r>
     </w:p>
     <w:p/>
@@ -136,11 +112,9 @@
             <w:pPr>
               <w:cnfStyle w:val="100000000000" w:firstRow="1" w:lastRow="0" w:firstColumn="0" w:lastColumn="0" w:oddVBand="0" w:evenVBand="0" w:oddHBand="0" w:evenHBand="0" w:firstRowFirstColumn="0" w:firstRowLastColumn="0" w:lastRowFirstColumn="0" w:lastRowLastColumn="0"/>
             </w:pPr>
-            <w:proofErr w:type="spellStart"/>
             <w:r>
               <w:t>Prio</w:t>
             </w:r>
-            <w:proofErr w:type="spellEnd"/>
           </w:p>
         </w:tc>
         <w:tc>
@@ -177,15 +151,9 @@
             <w:pPr>
               <w:cnfStyle w:val="000000000000" w:firstRow="0" w:lastRow="0" w:firstColumn="0" w:lastColumn="0" w:oddVBand="0" w:evenVBand="0" w:oddHBand="0" w:evenHBand="0" w:firstRowFirstColumn="0" w:firstRowLastColumn="0" w:lastRowFirstColumn="0" w:lastRowLastColumn="0"/>
             </w:pPr>
-            <w:proofErr w:type="spellStart"/>
-            <w:r>
-              <w:t>IMLAdapter</w:t>
-            </w:r>
-            <w:proofErr w:type="spellEnd"/>
-            <w:r>
-              <w:t xml:space="preserve"> Interface: </w:t>
-            </w:r>
-            <w:proofErr w:type="spellStart"/>
+            <w:r>
+              <w:t xml:space="preserve">IMLAdapter Interface: </w:t>
+            </w:r>
             <w:r>
               <w:rPr>
                 <w:rFonts w:ascii="Consolas" w:hAnsi="Consolas" w:cs="Consolas"/>
@@ -193,9 +161,86 @@
                 <w:sz w:val="19"/>
                 <w:szCs w:val="19"/>
               </w:rPr>
-              <w:t>testModel</w:t>
-            </w:r>
-            <w:proofErr w:type="spellEnd"/>
+              <w:t>testModel soll DataTable zurückgeben, damit GUI es anzeigen kann</w:t>
+            </w:r>
+          </w:p>
+        </w:tc>
+        <w:tc>
+          <w:tcPr>
+            <w:tcW w:w="993" w:type="dxa"/>
+          </w:tcPr>
+          <w:p>
+            <w:pPr>
+              <w:cnfStyle w:val="000000000000" w:firstRow="0" w:lastRow="0" w:firstColumn="0" w:lastColumn="0" w:oddVBand="0" w:evenVBand="0" w:oddHBand="0" w:evenHBand="0" w:firstRowFirstColumn="0" w:firstRowLastColumn="0" w:lastRowFirstColumn="0" w:lastRowLastColumn="0"/>
+            </w:pPr>
+            <w:r>
+              <w:t>Paul</w:t>
+            </w:r>
+          </w:p>
+        </w:tc>
+        <w:tc>
+          <w:tcPr>
+            <w:tcW w:w="992" w:type="dxa"/>
+          </w:tcPr>
+          <w:p>
+            <w:pPr>
+              <w:cnfStyle w:val="000000000000" w:firstRow="0" w:lastRow="0" w:firstColumn="0" w:lastColumn="0" w:oddVBand="0" w:evenVBand="0" w:oddHBand="0" w:evenHBand="0" w:firstRowFirstColumn="0" w:firstRowLastColumn="0" w:lastRowFirstColumn="0" w:lastRowLastColumn="0"/>
+            </w:pPr>
+            <w:r>
+              <w:t>19.11</w:t>
+            </w:r>
+          </w:p>
+        </w:tc>
+        <w:tc>
+          <w:tcPr>
+            <w:tcW w:w="709" w:type="dxa"/>
+          </w:tcPr>
+          <w:p>
+            <w:pPr>
+              <w:cnfStyle w:val="000000000000" w:firstRow="0" w:lastRow="0" w:firstColumn="0" w:lastColumn="0" w:oddVBand="0" w:evenVBand="0" w:oddHBand="0" w:evenHBand="0" w:firstRowFirstColumn="0" w:firstRowLastColumn="0" w:lastRowFirstColumn="0" w:lastRowLastColumn="0"/>
+            </w:pPr>
+            <w:r>
+              <w:t>1</w:t>
+            </w:r>
+          </w:p>
+        </w:tc>
+        <w:tc>
+          <w:tcPr>
+            <w:tcW w:w="708" w:type="dxa"/>
+          </w:tcPr>
+          <w:p>
+            <w:pPr>
+              <w:cnfStyle w:val="000000000000" w:firstRow="0" w:lastRow="0" w:firstColumn="0" w:lastColumn="0" w:oddVBand="0" w:evenVBand="0" w:oddHBand="0" w:evenHBand="0" w:firstRowFirstColumn="0" w:firstRowLastColumn="0" w:lastRowFirstColumn="0" w:lastRowLastColumn="0"/>
+            </w:pPr>
+            <w:r>
+              <w:t>i.O.</w:t>
+            </w:r>
+          </w:p>
+        </w:tc>
+      </w:tr>
+      <w:tr>
+        <w:tc>
+          <w:tcPr>
+            <w:cnfStyle w:val="001000000000" w:firstRow="0" w:lastRow="0" w:firstColumn="1" w:lastColumn="0" w:oddVBand="0" w:evenVBand="0" w:oddHBand="0" w:evenHBand="0" w:firstRowFirstColumn="0" w:firstRowLastColumn="0" w:lastRowFirstColumn="0" w:lastRowLastColumn="0"/>
+            <w:tcW w:w="846" w:type="dxa"/>
+          </w:tcPr>
+          <w:p>
+            <w:r>
+              <w:t>18.11</w:t>
+            </w:r>
+          </w:p>
+        </w:tc>
+        <w:tc>
+          <w:tcPr>
+            <w:tcW w:w="4819" w:type="dxa"/>
+          </w:tcPr>
+          <w:p>
+            <w:pPr>
+              <w:cnfStyle w:val="000000000000" w:firstRow="0" w:lastRow="0" w:firstColumn="0" w:lastColumn="0" w:oddVBand="0" w:evenVBand="0" w:oddHBand="0" w:evenHBand="0" w:firstRowFirstColumn="0" w:firstRowLastColumn="0" w:lastRowFirstColumn="0" w:lastRowLastColumn="0"/>
+            </w:pPr>
+            <w:r>
+              <w:t xml:space="preserve">IDataManager Interface: </w:t>
+            </w:r>
             <w:r>
               <w:rPr>
                 <w:rFonts w:ascii="Consolas" w:hAnsi="Consolas" w:cs="Consolas"/>
@@ -203,27 +248,7 @@
                 <w:sz w:val="19"/>
                 <w:szCs w:val="19"/>
               </w:rPr>
-              <w:t xml:space="preserve"> soll </w:t>
-            </w:r>
-            <w:proofErr w:type="spellStart"/>
-            <w:r>
-              <w:rPr>
-                <w:rFonts w:ascii="Consolas" w:hAnsi="Consolas" w:cs="Consolas"/>
-                <w:color w:val="000000"/>
-                <w:sz w:val="19"/>
-                <w:szCs w:val="19"/>
-              </w:rPr>
-              <w:t>DataTable</w:t>
-            </w:r>
-            <w:proofErr w:type="spellEnd"/>
-            <w:r>
-              <w:rPr>
-                <w:rFonts w:ascii="Consolas" w:hAnsi="Consolas" w:cs="Consolas"/>
-                <w:color w:val="000000"/>
-                <w:sz w:val="19"/>
-                <w:szCs w:val="19"/>
-              </w:rPr>
-              <w:t xml:space="preserve"> zurückgeben, damit GUI es anzeigen kann</w:t>
+              <w:t>convertCSVtoDataTable kann aus Interface entfernt werden</w:t>
             </w:r>
           </w:p>
         </w:tc>
@@ -274,121 +299,8 @@
             <w:pPr>
               <w:cnfStyle w:val="000000000000" w:firstRow="0" w:lastRow="0" w:firstColumn="0" w:lastColumn="0" w:oddVBand="0" w:evenVBand="0" w:oddHBand="0" w:evenHBand="0" w:firstRowFirstColumn="0" w:firstRowLastColumn="0" w:lastRowFirstColumn="0" w:lastRowLastColumn="0"/>
             </w:pPr>
-            <w:proofErr w:type="spellStart"/>
-            <w:r>
-              <w:t>i.O</w:t>
-            </w:r>
-            <w:proofErr w:type="spellEnd"/>
-            <w:r>
-              <w:t>.</w:t>
-            </w:r>
-          </w:p>
-        </w:tc>
-      </w:tr>
-      <w:tr>
-        <w:tc>
-          <w:tcPr>
-            <w:cnfStyle w:val="001000000000" w:firstRow="0" w:lastRow="0" w:firstColumn="1" w:lastColumn="0" w:oddVBand="0" w:evenVBand="0" w:oddHBand="0" w:evenHBand="0" w:firstRowFirstColumn="0" w:firstRowLastColumn="0" w:lastRowFirstColumn="0" w:lastRowLastColumn="0"/>
-            <w:tcW w:w="846" w:type="dxa"/>
-          </w:tcPr>
-          <w:p>
-            <w:r>
-              <w:t>18.11</w:t>
-            </w:r>
-          </w:p>
-        </w:tc>
-        <w:tc>
-          <w:tcPr>
-            <w:tcW w:w="4819" w:type="dxa"/>
-          </w:tcPr>
-          <w:p>
-            <w:pPr>
-              <w:cnfStyle w:val="000000000000" w:firstRow="0" w:lastRow="0" w:firstColumn="0" w:lastColumn="0" w:oddVBand="0" w:evenVBand="0" w:oddHBand="0" w:evenHBand="0" w:firstRowFirstColumn="0" w:firstRowLastColumn="0" w:lastRowFirstColumn="0" w:lastRowLastColumn="0"/>
-            </w:pPr>
-            <w:proofErr w:type="spellStart"/>
-            <w:r>
-              <w:t>IDataManager</w:t>
-            </w:r>
-            <w:proofErr w:type="spellEnd"/>
-            <w:r>
-              <w:t xml:space="preserve"> Interface: </w:t>
-            </w:r>
-            <w:proofErr w:type="spellStart"/>
-            <w:r>
-              <w:rPr>
-                <w:rFonts w:ascii="Consolas" w:hAnsi="Consolas" w:cs="Consolas"/>
-                <w:color w:val="000000"/>
-                <w:sz w:val="19"/>
-                <w:szCs w:val="19"/>
-              </w:rPr>
-              <w:t>convertCSVtoDataTable</w:t>
-            </w:r>
-            <w:proofErr w:type="spellEnd"/>
-            <w:r>
-              <w:rPr>
-                <w:rFonts w:ascii="Consolas" w:hAnsi="Consolas" w:cs="Consolas"/>
-                <w:color w:val="000000"/>
-                <w:sz w:val="19"/>
-                <w:szCs w:val="19"/>
-              </w:rPr>
-              <w:t xml:space="preserve"> kann aus Interface entfernt werden</w:t>
-            </w:r>
-          </w:p>
-        </w:tc>
-        <w:tc>
-          <w:tcPr>
-            <w:tcW w:w="993" w:type="dxa"/>
-          </w:tcPr>
-          <w:p>
-            <w:pPr>
-              <w:cnfStyle w:val="000000000000" w:firstRow="0" w:lastRow="0" w:firstColumn="0" w:lastColumn="0" w:oddVBand="0" w:evenVBand="0" w:oddHBand="0" w:evenHBand="0" w:firstRowFirstColumn="0" w:firstRowLastColumn="0" w:lastRowFirstColumn="0" w:lastRowLastColumn="0"/>
-            </w:pPr>
-            <w:r>
-              <w:t>Paul</w:t>
-            </w:r>
-          </w:p>
-        </w:tc>
-        <w:tc>
-          <w:tcPr>
-            <w:tcW w:w="992" w:type="dxa"/>
-          </w:tcPr>
-          <w:p>
-            <w:pPr>
-              <w:cnfStyle w:val="000000000000" w:firstRow="0" w:lastRow="0" w:firstColumn="0" w:lastColumn="0" w:oddVBand="0" w:evenVBand="0" w:oddHBand="0" w:evenHBand="0" w:firstRowFirstColumn="0" w:firstRowLastColumn="0" w:lastRowFirstColumn="0" w:lastRowLastColumn="0"/>
-            </w:pPr>
-            <w:r>
-              <w:t>19.11</w:t>
-            </w:r>
-          </w:p>
-        </w:tc>
-        <w:tc>
-          <w:tcPr>
-            <w:tcW w:w="709" w:type="dxa"/>
-          </w:tcPr>
-          <w:p>
-            <w:pPr>
-              <w:cnfStyle w:val="000000000000" w:firstRow="0" w:lastRow="0" w:firstColumn="0" w:lastColumn="0" w:oddVBand="0" w:evenVBand="0" w:oddHBand="0" w:evenHBand="0" w:firstRowFirstColumn="0" w:firstRowLastColumn="0" w:lastRowFirstColumn="0" w:lastRowLastColumn="0"/>
-            </w:pPr>
-            <w:r>
-              <w:t>1</w:t>
-            </w:r>
-          </w:p>
-        </w:tc>
-        <w:tc>
-          <w:tcPr>
-            <w:tcW w:w="708" w:type="dxa"/>
-          </w:tcPr>
-          <w:p>
-            <w:pPr>
-              <w:cnfStyle w:val="000000000000" w:firstRow="0" w:lastRow="0" w:firstColumn="0" w:lastColumn="0" w:oddVBand="0" w:evenVBand="0" w:oddHBand="0" w:evenHBand="0" w:firstRowFirstColumn="0" w:firstRowLastColumn="0" w:lastRowFirstColumn="0" w:lastRowLastColumn="0"/>
-            </w:pPr>
-            <w:proofErr w:type="spellStart"/>
-            <w:r>
-              <w:t>i.O</w:t>
-            </w:r>
-            <w:proofErr w:type="spellEnd"/>
-            <w:r>
-              <w:t>.</w:t>
+            <w:r>
+              <w:t>i.O.</w:t>
             </w:r>
           </w:p>
         </w:tc>
@@ -416,42 +328,12 @@
                 <w:lang w:val="en-US"/>
               </w:rPr>
             </w:pPr>
-            <w:proofErr w:type="spellStart"/>
             <w:r>
               <w:rPr>
                 <w:lang w:val="en-US"/>
               </w:rPr>
-              <w:t>CommonInterfaces</w:t>
-            </w:r>
-            <w:proofErr w:type="spellEnd"/>
-            <w:r>
-              <w:rPr>
-                <w:lang w:val="en-US"/>
-              </w:rPr>
-              <w:t xml:space="preserve"> Class1.cs in </w:t>
-            </w:r>
-            <w:proofErr w:type="spellStart"/>
-            <w:r>
-              <w:rPr>
-                <w:lang w:val="en-US"/>
-              </w:rPr>
-              <w:t>CommonInterfaces.cs</w:t>
-            </w:r>
-            <w:proofErr w:type="spellEnd"/>
-            <w:r>
-              <w:rPr>
-                <w:lang w:val="en-US"/>
-              </w:rPr>
-              <w:t xml:space="preserve"> </w:t>
-            </w:r>
-            <w:proofErr w:type="spellStart"/>
-            <w:r>
-              <w:rPr>
-                <w:lang w:val="en-US"/>
-              </w:rPr>
-              <w:t>umbenennen</w:t>
-            </w:r>
-            <w:proofErr w:type="spellEnd"/>
+              <w:t>CommonInterfaces Class1.cs in CommonInterfaces.cs umbenennen</w:t>
+            </w:r>
           </w:p>
         </w:tc>
         <w:tc>
@@ -501,13 +383,8 @@
             <w:pPr>
               <w:cnfStyle w:val="000000000000" w:firstRow="0" w:lastRow="0" w:firstColumn="0" w:lastColumn="0" w:oddVBand="0" w:evenVBand="0" w:oddHBand="0" w:evenHBand="0" w:firstRowFirstColumn="0" w:firstRowLastColumn="0" w:lastRowFirstColumn="0" w:lastRowLastColumn="0"/>
             </w:pPr>
-            <w:proofErr w:type="spellStart"/>
-            <w:r>
-              <w:t>i.O</w:t>
-            </w:r>
-            <w:proofErr w:type="spellEnd"/>
-            <w:r>
-              <w:t>.</w:t>
+            <w:r>
+              <w:t>i.O.</w:t>
             </w:r>
           </w:p>
         </w:tc>
@@ -536,187 +413,44 @@
                 <w:lang w:val="en-US"/>
               </w:rPr>
             </w:pPr>
-            <w:proofErr w:type="spellStart"/>
             <w:r>
               <w:rPr>
                 <w:rFonts w:cstheme="minorHAnsi"/>
                 <w:lang w:val="en-US"/>
               </w:rPr>
-              <w:t>IStatistics</w:t>
-            </w:r>
-            <w:proofErr w:type="spellEnd"/>
-            <w:r>
+              <w:t>IStatistics Interface: CalculatecertainErrorDimensions entfernen;</w:t>
+            </w:r>
+          </w:p>
+          <w:p>
+            <w:pPr>
+              <w:cnfStyle w:val="000000000000" w:firstRow="0" w:lastRow="0" w:firstColumn="0" w:lastColumn="0" w:oddVBand="0" w:evenVBand="0" w:oddHBand="0" w:evenHBand="0" w:firstRowFirstColumn="0" w:firstRowLastColumn="0" w:lastRowFirstColumn="0" w:lastRowLastColumn="0"/>
               <w:rPr>
                 <w:rFonts w:cstheme="minorHAnsi"/>
                 <w:lang w:val="en-US"/>
               </w:rPr>
-              <w:t xml:space="preserve"> Interface: </w:t>
-            </w:r>
-            <w:proofErr w:type="spellStart"/>
+            </w:pPr>
             <w:r>
               <w:rPr>
                 <w:rFonts w:cstheme="minorHAnsi"/>
                 <w:lang w:val="en-US"/>
               </w:rPr>
-              <w:t>CalculatecertainErrorDimensions</w:t>
-            </w:r>
-            <w:proofErr w:type="spellEnd"/>
+              <w:t>Rückgabewert confusionMatrix auf Dictionary ändern;</w:t>
+            </w:r>
+          </w:p>
+          <w:p>
+            <w:pPr>
+              <w:cnfStyle w:val="000000000000" w:firstRow="0" w:lastRow="0" w:firstColumn="0" w:lastColumn="0" w:oddVBand="0" w:evenVBand="0" w:oddHBand="0" w:evenHBand="0" w:firstRowFirstColumn="0" w:firstRowLastColumn="0" w:lastRowFirstColumn="0" w:lastRowLastColumn="0"/>
+              <w:rPr>
+                <w:rFonts w:asciiTheme="majorHAnsi" w:hAnsiTheme="majorHAnsi" w:cstheme="majorHAnsi"/>
+                <w:lang w:val="en-US"/>
+              </w:rPr>
+            </w:pPr>
             <w:r>
               <w:rPr>
                 <w:rFonts w:cstheme="minorHAnsi"/>
                 <w:lang w:val="en-US"/>
               </w:rPr>
-              <w:t xml:space="preserve"> </w:t>
-            </w:r>
-            <w:proofErr w:type="spellStart"/>
-            <w:proofErr w:type="gramStart"/>
-            <w:r>
-              <w:rPr>
-                <w:rFonts w:cstheme="minorHAnsi"/>
-                <w:lang w:val="en-US"/>
-              </w:rPr>
-              <w:t>entfernen</w:t>
-            </w:r>
-            <w:proofErr w:type="spellEnd"/>
-            <w:r>
-              <w:rPr>
-                <w:rFonts w:cstheme="minorHAnsi"/>
-                <w:lang w:val="en-US"/>
-              </w:rPr>
-              <w:t>;</w:t>
-            </w:r>
-            <w:proofErr w:type="gramEnd"/>
-          </w:p>
-          <w:p>
-            <w:pPr>
-              <w:cnfStyle w:val="000000000000" w:firstRow="0" w:lastRow="0" w:firstColumn="0" w:lastColumn="0" w:oddVBand="0" w:evenVBand="0" w:oddHBand="0" w:evenHBand="0" w:firstRowFirstColumn="0" w:firstRowLastColumn="0" w:lastRowFirstColumn="0" w:lastRowLastColumn="0"/>
-              <w:rPr>
-                <w:rFonts w:cstheme="minorHAnsi"/>
-                <w:lang w:val="en-US"/>
-              </w:rPr>
-            </w:pPr>
-            <w:proofErr w:type="spellStart"/>
-            <w:r>
-              <w:rPr>
-                <w:rFonts w:cstheme="minorHAnsi"/>
-                <w:lang w:val="en-US"/>
-              </w:rPr>
-              <w:t>Rückgabewert</w:t>
-            </w:r>
-            <w:proofErr w:type="spellEnd"/>
-            <w:r>
-              <w:rPr>
-                <w:rFonts w:cstheme="minorHAnsi"/>
-                <w:lang w:val="en-US"/>
-              </w:rPr>
-              <w:t xml:space="preserve"> </w:t>
-            </w:r>
-            <w:proofErr w:type="spellStart"/>
-            <w:r>
-              <w:rPr>
-                <w:rFonts w:cstheme="minorHAnsi"/>
-                <w:lang w:val="en-US"/>
-              </w:rPr>
-              <w:t>confusionMatrix</w:t>
-            </w:r>
-            <w:proofErr w:type="spellEnd"/>
-            <w:r>
-              <w:rPr>
-                <w:rFonts w:cstheme="minorHAnsi"/>
-                <w:lang w:val="en-US"/>
-              </w:rPr>
-              <w:t xml:space="preserve"> auf Dictionary </w:t>
-            </w:r>
-            <w:proofErr w:type="spellStart"/>
-            <w:proofErr w:type="gramStart"/>
-            <w:r>
-              <w:rPr>
-                <w:rFonts w:cstheme="minorHAnsi"/>
-                <w:lang w:val="en-US"/>
-              </w:rPr>
-              <w:t>ändern</w:t>
-            </w:r>
-            <w:proofErr w:type="spellEnd"/>
-            <w:r>
-              <w:rPr>
-                <w:rFonts w:cstheme="minorHAnsi"/>
-                <w:lang w:val="en-US"/>
-              </w:rPr>
-              <w:t>;</w:t>
-            </w:r>
-            <w:proofErr w:type="gramEnd"/>
-          </w:p>
-          <w:p>
-            <w:pPr>
-              <w:cnfStyle w:val="000000000000" w:firstRow="0" w:lastRow="0" w:firstColumn="0" w:lastColumn="0" w:oddVBand="0" w:evenVBand="0" w:oddHBand="0" w:evenHBand="0" w:firstRowFirstColumn="0" w:firstRowLastColumn="0" w:lastRowFirstColumn="0" w:lastRowLastColumn="0"/>
-              <w:rPr>
-                <w:rFonts w:asciiTheme="majorHAnsi" w:hAnsiTheme="majorHAnsi" w:cstheme="majorHAnsi"/>
-                <w:lang w:val="en-US"/>
-              </w:rPr>
-            </w:pPr>
-            <w:proofErr w:type="spellStart"/>
-            <w:r>
-              <w:rPr>
-                <w:rFonts w:cstheme="minorHAnsi"/>
-                <w:lang w:val="en-US"/>
-              </w:rPr>
-              <w:t>Funktionen</w:t>
-            </w:r>
-            <w:proofErr w:type="spellEnd"/>
-            <w:r>
-              <w:rPr>
-                <w:rFonts w:cstheme="minorHAnsi"/>
-                <w:lang w:val="en-US"/>
-              </w:rPr>
-              <w:t xml:space="preserve"> </w:t>
-            </w:r>
-            <w:proofErr w:type="spellStart"/>
-            <w:r>
-              <w:rPr>
-                <w:rFonts w:cstheme="minorHAnsi"/>
-                <w:lang w:val="en-US"/>
-              </w:rPr>
-              <w:t>hinzufügen</w:t>
-            </w:r>
-            <w:proofErr w:type="spellEnd"/>
-            <w:r>
-              <w:rPr>
-                <w:rFonts w:cstheme="minorHAnsi"/>
-                <w:lang w:val="en-US"/>
-              </w:rPr>
-              <w:t xml:space="preserve">: sensitivity, specificity, precision, </w:t>
-            </w:r>
-            <w:proofErr w:type="spellStart"/>
-            <w:r>
-              <w:rPr>
-                <w:rFonts w:cstheme="minorHAnsi"/>
-                <w:lang w:val="en-US"/>
-              </w:rPr>
-              <w:t>negativepredictivevalue</w:t>
-            </w:r>
-            <w:proofErr w:type="spellEnd"/>
-            <w:r>
-              <w:rPr>
-                <w:rFonts w:cstheme="minorHAnsi"/>
-                <w:lang w:val="en-US"/>
-              </w:rPr>
-              <w:t xml:space="preserve">, </w:t>
-            </w:r>
-            <w:proofErr w:type="spellStart"/>
-            <w:r>
-              <w:rPr>
-                <w:rFonts w:cstheme="minorHAnsi"/>
-                <w:lang w:val="en-US"/>
-              </w:rPr>
-              <w:t>positivepredictivevalue</w:t>
-            </w:r>
-            <w:proofErr w:type="spellEnd"/>
-            <w:r>
-              <w:rPr>
-                <w:rFonts w:cstheme="minorHAnsi"/>
-                <w:lang w:val="en-US"/>
-              </w:rPr>
-              <w:t xml:space="preserve">, </w:t>
+              <w:t xml:space="preserve">Funktionen hinzufügen: sensitivity, specificity, precision, negativepredictivevalue, positivepredictivevalue, </w:t>
             </w:r>
             <w:hyperlink r:id="rId5" w:tooltip="F1 score" w:history="1">
               <w:r>
@@ -779,13 +513,8 @@
             <w:pPr>
               <w:cnfStyle w:val="000000000000" w:firstRow="0" w:lastRow="0" w:firstColumn="0" w:lastColumn="0" w:oddVBand="0" w:evenVBand="0" w:oddHBand="0" w:evenHBand="0" w:firstRowFirstColumn="0" w:firstRowLastColumn="0" w:lastRowFirstColumn="0" w:lastRowLastColumn="0"/>
             </w:pPr>
-            <w:proofErr w:type="spellStart"/>
-            <w:r>
-              <w:t>i.O</w:t>
-            </w:r>
-            <w:proofErr w:type="spellEnd"/>
-            <w:r>
-              <w:t>.</w:t>
+            <w:r>
+              <w:t>i.O.</w:t>
             </w:r>
           </w:p>
         </w:tc>
@@ -810,50 +539,16 @@
             <w:pPr>
               <w:cnfStyle w:val="000000000000" w:firstRow="0" w:lastRow="0" w:firstColumn="0" w:lastColumn="0" w:oddVBand="0" w:evenVBand="0" w:oddHBand="0" w:evenHBand="0" w:firstRowFirstColumn="0" w:firstRowLastColumn="0" w:lastRowFirstColumn="0" w:lastRowLastColumn="0"/>
             </w:pPr>
-            <w:proofErr w:type="spellStart"/>
-            <w:r>
-              <w:t>CommonInterface</w:t>
-            </w:r>
-            <w:proofErr w:type="spellEnd"/>
-            <w:r>
-              <w:t xml:space="preserve"> überprüfen ob </w:t>
-            </w:r>
-            <w:proofErr w:type="spellStart"/>
-            <w:r>
-              <w:t>get</w:t>
-            </w:r>
-            <w:proofErr w:type="spellEnd"/>
-            <w:r>
-              <w:t>/</w:t>
-            </w:r>
-            <w:proofErr w:type="spellStart"/>
-            <w:r>
-              <w:t>set</w:t>
-            </w:r>
-            <w:proofErr w:type="spellEnd"/>
-            <w:r>
-              <w:t xml:space="preserve"> nötig sind</w:t>
-            </w:r>
-          </w:p>
-          <w:p>
-            <w:pPr>
-              <w:cnfStyle w:val="000000000000" w:firstRow="0" w:lastRow="0" w:firstColumn="0" w:lastColumn="0" w:oddVBand="0" w:evenVBand="0" w:oddHBand="0" w:evenHBand="0" w:firstRowFirstColumn="0" w:firstRowLastColumn="0" w:lastRowFirstColumn="0" w:lastRowLastColumn="0"/>
-            </w:pPr>
-            <w:proofErr w:type="spellStart"/>
-            <w:r>
-              <w:t>Amountofcolumns</w:t>
-            </w:r>
-            <w:proofErr w:type="spellEnd"/>
-            <w:r>
-              <w:t>/</w:t>
-            </w:r>
-            <w:proofErr w:type="spellStart"/>
-            <w:r>
-              <w:t>rows</w:t>
-            </w:r>
-            <w:proofErr w:type="spellEnd"/>
-            <w:r>
-              <w:t xml:space="preserve"> wurden entfernt!</w:t>
+            <w:r>
+              <w:t>CommonInterface überprüfen ob get/set nötig sind</w:t>
+            </w:r>
+          </w:p>
+          <w:p>
+            <w:pPr>
+              <w:cnfStyle w:val="000000000000" w:firstRow="0" w:lastRow="0" w:firstColumn="0" w:lastColumn="0" w:oddVBand="0" w:evenVBand="0" w:oddHBand="0" w:evenHBand="0" w:firstRowFirstColumn="0" w:firstRowLastColumn="0" w:lastRowFirstColumn="0" w:lastRowLastColumn="0"/>
+            </w:pPr>
+            <w:r>
+              <w:t>Amountofcolumns/rows wurden entfernt!</w:t>
             </w:r>
           </w:p>
         </w:tc>
@@ -904,13 +599,8 @@
             <w:pPr>
               <w:cnfStyle w:val="000000000000" w:firstRow="0" w:lastRow="0" w:firstColumn="0" w:lastColumn="0" w:oddVBand="0" w:evenVBand="0" w:oddHBand="0" w:evenHBand="0" w:firstRowFirstColumn="0" w:firstRowLastColumn="0" w:lastRowFirstColumn="0" w:lastRowLastColumn="0"/>
             </w:pPr>
-            <w:proofErr w:type="spellStart"/>
-            <w:r>
-              <w:t>i.O</w:t>
-            </w:r>
-            <w:proofErr w:type="spellEnd"/>
-            <w:r>
-              <w:t>.</w:t>
+            <w:r>
+              <w:t>i.O.</w:t>
             </w:r>
           </w:p>
         </w:tc>
@@ -936,42 +626,181 @@
               <w:cnfStyle w:val="000000000000" w:firstRow="0" w:lastRow="0" w:firstColumn="0" w:lastColumn="0" w:oddVBand="0" w:evenVBand="0" w:oddHBand="0" w:evenHBand="0" w:firstRowFirstColumn="0" w:firstRowLastColumn="0" w:lastRowFirstColumn="0" w:lastRowLastColumn="0"/>
             </w:pPr>
             <w:r>
-              <w:t xml:space="preserve">Änderung am </w:t>
-            </w:r>
-            <w:proofErr w:type="spellStart"/>
-            <w:r>
-              <w:t>IMLAdapter</w:t>
-            </w:r>
-            <w:proofErr w:type="spellEnd"/>
-            <w:r>
-              <w:t xml:space="preserve">, bei der </w:t>
-            </w:r>
-            <w:proofErr w:type="spellStart"/>
-            <w:proofErr w:type="gramStart"/>
-            <w:r>
-              <w:t>SaveModel</w:t>
-            </w:r>
-            <w:proofErr w:type="spellEnd"/>
-            <w:r>
-              <w:t>(</w:t>
-            </w:r>
-            <w:proofErr w:type="spellStart"/>
-            <w:proofErr w:type="gramEnd"/>
-            <w:r>
-              <w:t>string</w:t>
-            </w:r>
-            <w:proofErr w:type="spellEnd"/>
+              <w:t>Änderung am IMLAdapter, bei der SaveModel(string filePath) – Methode, sollte auch ein Dateiname übergeben werden</w:t>
+            </w:r>
+          </w:p>
+        </w:tc>
+        <w:tc>
+          <w:tcPr>
+            <w:tcW w:w="993" w:type="dxa"/>
+          </w:tcPr>
+          <w:p>
+            <w:pPr>
+              <w:cnfStyle w:val="000000000000" w:firstRow="0" w:lastRow="0" w:firstColumn="0" w:lastColumn="0" w:oddVBand="0" w:evenVBand="0" w:oddHBand="0" w:evenHBand="0" w:firstRowFirstColumn="0" w:firstRowLastColumn="0" w:lastRowFirstColumn="0" w:lastRowLastColumn="0"/>
+            </w:pPr>
+            <w:r>
+              <w:t>Lukas</w:t>
+            </w:r>
+          </w:p>
+        </w:tc>
+        <w:tc>
+          <w:tcPr>
+            <w:tcW w:w="992" w:type="dxa"/>
+          </w:tcPr>
+          <w:p>
+            <w:pPr>
+              <w:cnfStyle w:val="000000000000" w:firstRow="0" w:lastRow="0" w:firstColumn="0" w:lastColumn="0" w:oddVBand="0" w:evenVBand="0" w:oddHBand="0" w:evenHBand="0" w:firstRowFirstColumn="0" w:firstRowLastColumn="0" w:lastRowFirstColumn="0" w:lastRowLastColumn="0"/>
+            </w:pPr>
+            <w:r>
+              <w:t>19.11</w:t>
+            </w:r>
+          </w:p>
+        </w:tc>
+        <w:tc>
+          <w:tcPr>
+            <w:tcW w:w="709" w:type="dxa"/>
+          </w:tcPr>
+          <w:p>
+            <w:pPr>
+              <w:cnfStyle w:val="000000000000" w:firstRow="0" w:lastRow="0" w:firstColumn="0" w:lastColumn="0" w:oddVBand="0" w:evenVBand="0" w:oddHBand="0" w:evenHBand="0" w:firstRowFirstColumn="0" w:firstRowLastColumn="0" w:lastRowFirstColumn="0" w:lastRowLastColumn="0"/>
+            </w:pPr>
+            <w:r>
+              <w:t>2</w:t>
+            </w:r>
+          </w:p>
+        </w:tc>
+        <w:tc>
+          <w:tcPr>
+            <w:tcW w:w="708" w:type="dxa"/>
+          </w:tcPr>
+          <w:p>
+            <w:pPr>
+              <w:cnfStyle w:val="000000000000" w:firstRow="0" w:lastRow="0" w:firstColumn="0" w:lastColumn="0" w:oddVBand="0" w:evenVBand="0" w:oddHBand="0" w:evenHBand="0" w:firstRowFirstColumn="0" w:firstRowLastColumn="0" w:lastRowFirstColumn="0" w:lastRowLastColumn="0"/>
+            </w:pPr>
+            <w:r>
+              <w:t>i.O.</w:t>
+            </w:r>
+          </w:p>
+        </w:tc>
+      </w:tr>
+      <w:tr>
+        <w:tc>
+          <w:tcPr>
+            <w:cnfStyle w:val="001000000000" w:firstRow="0" w:lastRow="0" w:firstColumn="1" w:lastColumn="0" w:oddVBand="0" w:evenVBand="0" w:oddHBand="0" w:evenHBand="0" w:firstRowFirstColumn="0" w:firstRowLastColumn="0" w:lastRowFirstColumn="0" w:lastRowLastColumn="0"/>
+            <w:tcW w:w="846" w:type="dxa"/>
+          </w:tcPr>
+          <w:p>
+            <w:r>
+              <w:t>24.11</w:t>
+            </w:r>
+          </w:p>
+        </w:tc>
+        <w:tc>
+          <w:tcPr>
+            <w:tcW w:w="4819" w:type="dxa"/>
+          </w:tcPr>
+          <w:p>
+            <w:pPr>
+              <w:cnfStyle w:val="000000000000" w:firstRow="0" w:lastRow="0" w:firstColumn="0" w:lastColumn="0" w:oddVBand="0" w:evenVBand="0" w:oddHBand="0" w:evenHBand="0" w:firstRowFirstColumn="0" w:firstRowLastColumn="0" w:lastRowFirstColumn="0" w:lastRowLastColumn="0"/>
+            </w:pPr>
+            <w:r>
+              <w:t>XML Kommentare für CommonInterface</w:t>
+            </w:r>
+          </w:p>
+        </w:tc>
+        <w:tc>
+          <w:tcPr>
+            <w:tcW w:w="993" w:type="dxa"/>
+          </w:tcPr>
+          <w:p>
+            <w:pPr>
+              <w:cnfStyle w:val="000000000000" w:firstRow="0" w:lastRow="0" w:firstColumn="0" w:lastColumn="0" w:oddVBand="0" w:evenVBand="0" w:oddHBand="0" w:evenHBand="0" w:firstRowFirstColumn="0" w:firstRowLastColumn="0" w:lastRowFirstColumn="0" w:lastRowLastColumn="0"/>
+            </w:pPr>
+            <w:r>
+              <w:t>Paul</w:t>
+            </w:r>
+          </w:p>
+        </w:tc>
+        <w:tc>
+          <w:tcPr>
+            <w:tcW w:w="992" w:type="dxa"/>
+          </w:tcPr>
+          <w:p>
+            <w:pPr>
+              <w:cnfStyle w:val="000000000000" w:firstRow="0" w:lastRow="0" w:firstColumn="0" w:lastColumn="0" w:oddVBand="0" w:evenVBand="0" w:oddHBand="0" w:evenHBand="0" w:firstRowFirstColumn="0" w:firstRowLastColumn="0" w:lastRowFirstColumn="0" w:lastRowLastColumn="0"/>
+            </w:pPr>
+          </w:p>
+        </w:tc>
+        <w:tc>
+          <w:tcPr>
+            <w:tcW w:w="709" w:type="dxa"/>
+          </w:tcPr>
+          <w:p>
+            <w:pPr>
+              <w:cnfStyle w:val="000000000000" w:firstRow="0" w:lastRow="0" w:firstColumn="0" w:lastColumn="0" w:oddVBand="0" w:evenVBand="0" w:oddHBand="0" w:evenHBand="0" w:firstRowFirstColumn="0" w:firstRowLastColumn="0" w:lastRowFirstColumn="0" w:lastRowLastColumn="0"/>
+            </w:pPr>
+            <w:r>
+              <w:t>2</w:t>
+            </w:r>
+          </w:p>
+        </w:tc>
+        <w:tc>
+          <w:tcPr>
+            <w:tcW w:w="708" w:type="dxa"/>
+          </w:tcPr>
+          <w:p>
+            <w:pPr>
+              <w:cnfStyle w:val="000000000000" w:firstRow="0" w:lastRow="0" w:firstColumn="0" w:lastColumn="0" w:oddVBand="0" w:evenVBand="0" w:oddHBand="0" w:evenHBand="0" w:firstRowFirstColumn="0" w:firstRowLastColumn="0" w:lastRowFirstColumn="0" w:lastRowLastColumn="0"/>
+            </w:pPr>
+          </w:p>
+        </w:tc>
+      </w:tr>
+      <w:tr>
+        <w:tc>
+          <w:tcPr>
+            <w:cnfStyle w:val="001000000000" w:firstRow="0" w:lastRow="0" w:firstColumn="1" w:lastColumn="0" w:oddVBand="0" w:evenVBand="0" w:oddHBand="0" w:evenHBand="0" w:firstRowFirstColumn="0" w:firstRowLastColumn="0" w:lastRowFirstColumn="0" w:lastRowLastColumn="0"/>
+            <w:tcW w:w="846" w:type="dxa"/>
+          </w:tcPr>
+          <w:p>
+            <w:r>
+              <w:t>24.11</w:t>
+            </w:r>
+          </w:p>
+        </w:tc>
+        <w:tc>
+          <w:tcPr>
+            <w:tcW w:w="4819" w:type="dxa"/>
+          </w:tcPr>
+          <w:p>
+            <w:pPr>
+              <w:cnfStyle w:val="000000000000" w:firstRow="0" w:lastRow="0" w:firstColumn="0" w:lastColumn="0" w:oddVBand="0" w:evenVBand="0" w:oddHBand="0" w:evenHBand="0" w:firstRowFirstColumn="0" w:firstRowLastColumn="0" w:lastRowFirstColumn="0" w:lastRowLastColumn="0"/>
+            </w:pPr>
+            <w:r>
+              <w:t xml:space="preserve">Commit </w:t>
+            </w:r>
+            <w:r>
+              <w:rPr>
+                <w:rFonts w:ascii="Verdana" w:hAnsi="Verdana" w:cs="Verdana"/>
+                <w:color w:val="333333"/>
+                <w:sz w:val="16"/>
+                <w:szCs w:val="16"/>
+                <w:lang w:val="en-US"/>
+              </w:rPr>
+              <w:t>53f23bb</w:t>
+            </w:r>
+            <w:r>
+              <w:rPr>
+                <w:rFonts w:ascii="Verdana" w:hAnsi="Verdana" w:cs="Verdana"/>
+                <w:color w:val="333333"/>
+                <w:sz w:val="16"/>
+                <w:szCs w:val="16"/>
+                <w:lang w:val="en-US"/>
+              </w:rPr>
+              <w:t xml:space="preserve"> zurücknehmen</w:t>
+            </w:r>
             <w:r>
               <w:t xml:space="preserve"> </w:t>
             </w:r>
-            <w:proofErr w:type="spellStart"/>
-            <w:r>
-              <w:t>filePath</w:t>
-            </w:r>
-            <w:proofErr w:type="spellEnd"/>
-            <w:r>
-              <w:t>) – Methode, sollte auch ein Dateiname übergeben werden</w:t>
-            </w:r>
           </w:p>
         </w:tc>
         <w:tc>
@@ -983,7 +812,7 @@
               <w:cnfStyle w:val="000000000000" w:firstRow="0" w:lastRow="0" w:firstColumn="0" w:lastColumn="0" w:oddVBand="0" w:evenVBand="0" w:oddHBand="0" w:evenHBand="0" w:firstRowFirstColumn="0" w:firstRowLastColumn="0" w:lastRowFirstColumn="0" w:lastRowLastColumn="0"/>
             </w:pPr>
             <w:r>
-              <w:t>Lukas</w:t>
+              <w:t>Paul</w:t>
             </w:r>
           </w:p>
         </w:tc>
@@ -995,9 +824,6 @@
             <w:pPr>
               <w:cnfStyle w:val="000000000000" w:firstRow="0" w:lastRow="0" w:firstColumn="0" w:lastColumn="0" w:oddVBand="0" w:evenVBand="0" w:oddHBand="0" w:evenHBand="0" w:firstRowFirstColumn="0" w:firstRowLastColumn="0" w:lastRowFirstColumn="0" w:lastRowLastColumn="0"/>
             </w:pPr>
-            <w:r>
-              <w:t>19.11</w:t>
-            </w:r>
           </w:p>
         </w:tc>
         <w:tc>
@@ -1009,7 +835,7 @@
               <w:cnfStyle w:val="000000000000" w:firstRow="0" w:lastRow="0" w:firstColumn="0" w:lastColumn="0" w:oddVBand="0" w:evenVBand="0" w:oddHBand="0" w:evenHBand="0" w:firstRowFirstColumn="0" w:firstRowLastColumn="0" w:lastRowFirstColumn="0" w:lastRowLastColumn="0"/>
             </w:pPr>
             <w:r>
-              <w:t>2</w:t>
+              <w:t>1</w:t>
             </w:r>
           </w:p>
         </w:tc>
@@ -1021,14 +847,6 @@
             <w:pPr>
               <w:cnfStyle w:val="000000000000" w:firstRow="0" w:lastRow="0" w:firstColumn="0" w:lastColumn="0" w:oddVBand="0" w:evenVBand="0" w:oddHBand="0" w:evenHBand="0" w:firstRowFirstColumn="0" w:firstRowLastColumn="0" w:lastRowFirstColumn="0" w:lastRowLastColumn="0"/>
             </w:pPr>
-            <w:proofErr w:type="spellStart"/>
-            <w:r>
-              <w:t>i.O</w:t>
-            </w:r>
-            <w:proofErr w:type="spellEnd"/>
-            <w:r>
-              <w:t>.</w:t>
-            </w:r>
           </w:p>
         </w:tc>
       </w:tr>

</xml_diff>